<commit_message>
Made all basic art for the game. Implemented functionality that when enemies hit the bottom screen it is game over.
</commit_message>
<xml_diff>
--- a/EarthInvaders.docx
+++ b/EarthInvaders.docx
@@ -201,7 +201,25 @@
           <w:sz w:val="22"/>
           <w:szCs w:val="22"/>
         </w:rPr>
-        <w:t xml:space="preserve"> “Oh, Shmup!”</w:t>
+        <w:t xml:space="preserve"> “Oh, </w:t>
+      </w:r>
+      <w:proofErr w:type="spellStart"/>
+      <w:r>
+        <w:rPr>
+          <w:rFonts w:ascii="Century Gothic" w:hAnsi="Century Gothic"/>
+          <w:sz w:val="22"/>
+          <w:szCs w:val="22"/>
+        </w:rPr>
+        <w:t>Shmup</w:t>
+      </w:r>
+      <w:proofErr w:type="spellEnd"/>
+      <w:r>
+        <w:rPr>
+          <w:rFonts w:ascii="Century Gothic" w:hAnsi="Century Gothic"/>
+          <w:sz w:val="22"/>
+          <w:szCs w:val="22"/>
+        </w:rPr>
+        <w:t>!”</w:t>
       </w:r>
       <w:r>
         <w:rPr>
@@ -826,7 +844,24 @@
           <w:sz w:val="22"/>
           <w:szCs w:val="22"/>
         </w:rPr>
-        <w:t xml:space="preserve">, where after winning over one batch of enemies they just spawn again, I want to make the game with different levels where there will be different configurations of barriers to protect you, different </w:t>
+        <w:t xml:space="preserve">, where after winning over one batch of enemies they just spawn again, I want to make the game with different levels where there will be </w:t>
+      </w:r>
+      <w:r>
+        <w:rPr>
+          <w:rFonts w:ascii="Century Gothic" w:hAnsi="Century Gothic"/>
+          <w:strike/>
+          <w:sz w:val="22"/>
+          <w:szCs w:val="22"/>
+        </w:rPr>
+        <w:t>different configurations of barriers to protect you,</w:t>
+      </w:r>
+      <w:r>
+        <w:rPr>
+          <w:rFonts w:ascii="Century Gothic" w:hAnsi="Century Gothic"/>
+          <w:sz w:val="22"/>
+          <w:szCs w:val="22"/>
+        </w:rPr>
+        <w:t xml:space="preserve"> different </w:t>
       </w:r>
       <w:r>
         <w:rPr>
@@ -842,7 +877,24 @@
           <w:sz w:val="22"/>
           <w:szCs w:val="22"/>
         </w:rPr>
-        <w:t>attackers, etc.</w:t>
+        <w:t>attackers</w:t>
+      </w:r>
+      <w:r>
+        <w:rPr>
+          <w:rFonts w:ascii="Century Gothic" w:hAnsi="Century Gothic"/>
+          <w:strike/>
+          <w:sz w:val="22"/>
+          <w:szCs w:val="22"/>
+        </w:rPr>
+        <w:t>, etc</w:t>
+      </w:r>
+      <w:r>
+        <w:rPr>
+          <w:rFonts w:ascii="Century Gothic" w:hAnsi="Century Gothic"/>
+          <w:sz w:val="22"/>
+          <w:szCs w:val="22"/>
+        </w:rPr>
+        <w:t>.</w:t>
       </w:r>
     </w:p>
     <w:p>
@@ -998,7 +1050,16 @@
           <w:sz w:val="22"/>
           <w:szCs w:val="22"/>
         </w:rPr>
-        <w:t>and move down. Once all protectors are gone, their speed doubles.</w:t>
+        <w:t xml:space="preserve">and move down. </w:t>
+      </w:r>
+      <w:r>
+        <w:rPr>
+          <w:rFonts w:ascii="Century Gothic" w:hAnsi="Century Gothic"/>
+          <w:strike/>
+          <w:sz w:val="22"/>
+          <w:szCs w:val="22"/>
+        </w:rPr>
+        <w:t>Once all protectors are gone, their speed doubles.</w:t>
       </w:r>
     </w:p>
     <w:p>
@@ -1053,31 +1114,42 @@
           <w:sz w:val="22"/>
           <w:szCs w:val="22"/>
         </w:rPr>
-        <w:t>. Once all protectors and attackers are gone, their speed quadruples.</w:t>
-      </w:r>
-    </w:p>
-    <w:p>
-      <w:pPr>
-        <w:spacing w:line="240" w:lineRule="auto"/>
-        <w:rPr>
-          <w:rFonts w:ascii="Century Gothic" w:hAnsi="Century Gothic"/>
-          <w:sz w:val="22"/>
-          <w:szCs w:val="22"/>
-        </w:rPr>
-      </w:pPr>
-    </w:p>
-    <w:p>
-      <w:pPr>
-        <w:spacing w:line="240" w:lineRule="auto"/>
-        <w:rPr>
-          <w:rFonts w:ascii="Century Gothic" w:hAnsi="Century Gothic"/>
-          <w:sz w:val="22"/>
-          <w:szCs w:val="22"/>
-        </w:rPr>
-      </w:pPr>
-      <w:r>
-        <w:rPr>
-          <w:rFonts w:ascii="Century Gothic" w:hAnsi="Century Gothic"/>
+        <w:t xml:space="preserve">. </w:t>
+      </w:r>
+      <w:r>
+        <w:rPr>
+          <w:rFonts w:ascii="Century Gothic" w:hAnsi="Century Gothic"/>
+          <w:strike/>
+          <w:sz w:val="22"/>
+          <w:szCs w:val="22"/>
+        </w:rPr>
+        <w:t>Once all protectors and attackers are gone, their speed quadruples.</w:t>
+      </w:r>
+    </w:p>
+    <w:p>
+      <w:pPr>
+        <w:spacing w:line="240" w:lineRule="auto"/>
+        <w:rPr>
+          <w:rFonts w:ascii="Century Gothic" w:hAnsi="Century Gothic"/>
+          <w:sz w:val="22"/>
+          <w:szCs w:val="22"/>
+        </w:rPr>
+      </w:pPr>
+    </w:p>
+    <w:p>
+      <w:pPr>
+        <w:spacing w:line="240" w:lineRule="auto"/>
+        <w:rPr>
+          <w:rFonts w:ascii="Century Gothic" w:hAnsi="Century Gothic"/>
+          <w:strike/>
+          <w:sz w:val="22"/>
+          <w:szCs w:val="22"/>
+        </w:rPr>
+      </w:pPr>
+      <w:r>
+        <w:rPr>
+          <w:rFonts w:ascii="Century Gothic" w:hAnsi="Century Gothic"/>
+          <w:strike/>
           <w:sz w:val="22"/>
           <w:szCs w:val="22"/>
         </w:rPr>
@@ -1150,10 +1222,36 @@
       <w:r>
         <w:rPr>
           <w:rFonts w:ascii="Century Gothic" w:hAnsi="Century Gothic"/>
-          <w:sz w:val="22"/>
-          <w:szCs w:val="22"/>
-        </w:rPr>
-        <w:t xml:space="preserve">three </w:t>
+          <w:strike/>
+          <w:sz w:val="22"/>
+          <w:szCs w:val="22"/>
+        </w:rPr>
+        <w:t>three</w:t>
+      </w:r>
+      <w:r>
+        <w:rPr>
+          <w:rFonts w:ascii="Century Gothic" w:hAnsi="Century Gothic"/>
+          <w:sz w:val="22"/>
+          <w:szCs w:val="22"/>
+        </w:rPr>
+        <w:t xml:space="preserve"> </w:t>
+      </w:r>
+      <w:r>
+        <w:rPr>
+          <w:rFonts w:ascii="Century Gothic" w:hAnsi="Century Gothic"/>
+          <w:color w:val="FF0000"/>
+          <w:sz w:val="22"/>
+          <w:szCs w:val="22"/>
+        </w:rPr>
+        <w:t>all</w:t>
+      </w:r>
+      <w:r>
+        <w:rPr>
+          <w:rFonts w:ascii="Century Gothic" w:hAnsi="Century Gothic"/>
+          <w:sz w:val="22"/>
+          <w:szCs w:val="22"/>
+        </w:rPr>
+        <w:t xml:space="preserve"> </w:t>
       </w:r>
       <w:r>
         <w:rPr>
@@ -1187,13 +1285,15 @@
         <w:spacing w:line="240" w:lineRule="auto"/>
         <w:rPr>
           <w:rFonts w:ascii="Century Gothic" w:hAnsi="Century Gothic"/>
-          <w:sz w:val="22"/>
-          <w:szCs w:val="22"/>
-        </w:rPr>
-      </w:pPr>
-      <w:r>
-        <w:rPr>
-          <w:rFonts w:ascii="Century Gothic" w:hAnsi="Century Gothic"/>
+          <w:strike/>
+          <w:sz w:val="22"/>
+          <w:szCs w:val="22"/>
+        </w:rPr>
+      </w:pPr>
+      <w:r>
+        <w:rPr>
+          <w:rFonts w:ascii="Century Gothic" w:hAnsi="Century Gothic"/>
+          <w:strike/>
           <w:sz w:val="22"/>
           <w:szCs w:val="22"/>
         </w:rPr>
@@ -1205,6 +1305,7 @@
         <w:spacing w:line="240" w:lineRule="auto"/>
         <w:rPr>
           <w:rFonts w:ascii="Century Gothic" w:hAnsi="Century Gothic"/>
+          <w:strike/>
           <w:sz w:val="22"/>
           <w:szCs w:val="22"/>
         </w:rPr>
@@ -1220,13 +1321,15 @@
         <w:spacing w:line="240" w:lineRule="auto"/>
         <w:rPr>
           <w:rFonts w:ascii="Century Gothic" w:hAnsi="Century Gothic"/>
-          <w:sz w:val="22"/>
-          <w:szCs w:val="22"/>
-        </w:rPr>
-      </w:pPr>
-      <w:r>
-        <w:rPr>
-          <w:rFonts w:ascii="Century Gothic" w:hAnsi="Century Gothic"/>
+          <w:strike/>
+          <w:sz w:val="22"/>
+          <w:szCs w:val="22"/>
+        </w:rPr>
+      </w:pPr>
+      <w:r>
+        <w:rPr>
+          <w:rFonts w:ascii="Century Gothic" w:hAnsi="Century Gothic"/>
+          <w:strike/>
           <w:sz w:val="22"/>
           <w:szCs w:val="22"/>
         </w:rPr>
@@ -1235,6 +1338,7 @@
       <w:r>
         <w:rPr>
           <w:rFonts w:ascii="Century Gothic" w:hAnsi="Century Gothic"/>
+          <w:strike/>
           <w:sz w:val="22"/>
           <w:szCs w:val="22"/>
         </w:rPr>
@@ -1243,6 +1347,7 @@
       <w:r>
         <w:rPr>
           <w:rFonts w:ascii="Century Gothic" w:hAnsi="Century Gothic"/>
+          <w:strike/>
           <w:sz w:val="22"/>
           <w:szCs w:val="22"/>
         </w:rPr>
@@ -1259,13 +1364,15 @@
         <w:spacing w:line="240" w:lineRule="auto"/>
         <w:rPr>
           <w:rFonts w:ascii="Century Gothic" w:hAnsi="Century Gothic"/>
-          <w:sz w:val="22"/>
-          <w:szCs w:val="22"/>
-        </w:rPr>
-      </w:pPr>
-      <w:r>
-        <w:rPr>
-          <w:rFonts w:ascii="Century Gothic" w:hAnsi="Century Gothic"/>
+          <w:strike/>
+          <w:sz w:val="22"/>
+          <w:szCs w:val="22"/>
+        </w:rPr>
+      </w:pPr>
+      <w:r>
+        <w:rPr>
+          <w:rFonts w:ascii="Century Gothic" w:hAnsi="Century Gothic"/>
+          <w:strike/>
           <w:sz w:val="22"/>
           <w:szCs w:val="22"/>
         </w:rPr>
@@ -1282,13 +1389,15 @@
         <w:spacing w:line="240" w:lineRule="auto"/>
         <w:rPr>
           <w:rFonts w:ascii="Century Gothic" w:hAnsi="Century Gothic"/>
-          <w:sz w:val="22"/>
-          <w:szCs w:val="22"/>
-        </w:rPr>
-      </w:pPr>
-      <w:r>
-        <w:rPr>
-          <w:rFonts w:ascii="Century Gothic" w:hAnsi="Century Gothic"/>
+          <w:strike/>
+          <w:sz w:val="22"/>
+          <w:szCs w:val="22"/>
+        </w:rPr>
+      </w:pPr>
+      <w:r>
+        <w:rPr>
+          <w:rFonts w:ascii="Century Gothic" w:hAnsi="Century Gothic"/>
+          <w:strike/>
           <w:sz w:val="22"/>
           <w:szCs w:val="22"/>
         </w:rPr>
@@ -1297,6 +1406,7 @@
       <w:r>
         <w:rPr>
           <w:rFonts w:ascii="Century Gothic" w:hAnsi="Century Gothic"/>
+          <w:strike/>
           <w:sz w:val="22"/>
           <w:szCs w:val="22"/>
         </w:rPr>
@@ -1305,6 +1415,7 @@
       <w:r>
         <w:rPr>
           <w:rFonts w:ascii="Century Gothic" w:hAnsi="Century Gothic"/>
+          <w:strike/>
           <w:sz w:val="22"/>
           <w:szCs w:val="22"/>
         </w:rPr>
@@ -1473,33 +1584,480 @@
           <w:szCs w:val="22"/>
         </w:rPr>
       </w:pPr>
+    </w:p>
+    <w:p>
+      <w:pPr>
+        <w:spacing w:line="240" w:lineRule="auto"/>
+        <w:rPr>
+          <w:rFonts w:ascii="Century Gothic" w:hAnsi="Century Gothic"/>
+          <w:sz w:val="22"/>
+          <w:szCs w:val="22"/>
+        </w:rPr>
+      </w:pPr>
+      <w:r>
+        <w:rPr>
+          <w:rFonts w:ascii="Century Gothic" w:hAnsi="Century Gothic"/>
+          <w:sz w:val="22"/>
+          <w:szCs w:val="22"/>
+        </w:rPr>
+        <w:t xml:space="preserve">There will be sound effects for when enemies move down a row, for shooting (from player and enemies), getting hit or hitting an enemy, </w:t>
+      </w:r>
+      <w:r>
+        <w:rPr>
+          <w:rFonts w:ascii="Century Gothic" w:hAnsi="Century Gothic"/>
+          <w:sz w:val="22"/>
+          <w:szCs w:val="22"/>
+        </w:rPr>
+        <w:t>for losing, for winning, for clicking a button or hovering over it. There will also be a soundtrack for the main menu scene.</w:t>
+      </w:r>
+    </w:p>
+    <w:p>
+      <w:pPr>
+        <w:spacing w:line="240" w:lineRule="auto"/>
+        <w:rPr>
+          <w:rFonts w:ascii="Century Gothic" w:hAnsi="Century Gothic"/>
+          <w:sz w:val="22"/>
+          <w:szCs w:val="22"/>
+        </w:rPr>
+      </w:pPr>
+    </w:p>
+    <w:p>
+      <w:pPr>
+        <w:spacing w:line="240" w:lineRule="auto"/>
+        <w:rPr>
+          <w:rFonts w:ascii="Century Gothic" w:hAnsi="Century Gothic"/>
+          <w:b/>
+          <w:color w:val="FF0000"/>
+          <w:sz w:val="22"/>
+          <w:szCs w:val="22"/>
+        </w:rPr>
+      </w:pPr>
+      <w:r>
+        <w:rPr>
+          <w:rFonts w:ascii="Century Gothic" w:hAnsi="Century Gothic"/>
+          <w:b/>
+          <w:color w:val="FF0000"/>
+          <w:sz w:val="22"/>
+          <w:szCs w:val="22"/>
+        </w:rPr>
+        <w:t>CREATOR</w:t>
+      </w:r>
+      <w:r>
+        <w:rPr>
+          <w:rFonts w:ascii="Century Gothic" w:hAnsi="Century Gothic"/>
+          <w:b/>
+          <w:color w:val="FF0000"/>
+          <w:sz w:val="22"/>
+          <w:szCs w:val="22"/>
+        </w:rPr>
+        <w:t xml:space="preserve"> NOTE:</w:t>
+      </w:r>
+    </w:p>
+    <w:p>
+      <w:pPr>
+        <w:spacing w:line="240" w:lineRule="auto"/>
+        <w:rPr>
+          <w:rFonts w:ascii="Century Gothic" w:hAnsi="Century Gothic"/>
+          <w:b/>
+          <w:color w:val="FF0000"/>
+          <w:sz w:val="22"/>
+          <w:szCs w:val="22"/>
+        </w:rPr>
+      </w:pPr>
+    </w:p>
+    <w:p>
+      <w:pPr>
+        <w:spacing w:line="240" w:lineRule="auto"/>
+        <w:rPr>
+          <w:rFonts w:ascii="Century Gothic" w:hAnsi="Century Gothic"/>
+          <w:color w:val="FF0000"/>
+          <w:sz w:val="22"/>
+          <w:szCs w:val="22"/>
+        </w:rPr>
+      </w:pPr>
+      <w:r>
+        <w:rPr>
+          <w:rFonts w:ascii="Century Gothic" w:hAnsi="Century Gothic"/>
+          <w:color w:val="FF0000"/>
+          <w:sz w:val="22"/>
+          <w:szCs w:val="22"/>
+        </w:rPr>
+        <w:t xml:space="preserve">Well, you probably noticed </w:t>
+      </w:r>
+      <w:r>
+        <w:rPr>
+          <w:rFonts w:ascii="Century Gothic" w:hAnsi="Century Gothic"/>
+          <w:color w:val="FF0000"/>
+          <w:sz w:val="22"/>
+          <w:szCs w:val="22"/>
+        </w:rPr>
+        <w:t>that there</w:t>
+      </w:r>
+      <w:r>
+        <w:rPr>
+          <w:rFonts w:ascii="Century Gothic" w:hAnsi="Century Gothic"/>
+          <w:color w:val="FF0000"/>
+          <w:sz w:val="22"/>
+          <w:szCs w:val="22"/>
+        </w:rPr>
+        <w:t xml:space="preserve"> is a lot of </w:t>
+      </w:r>
+      <w:r>
+        <w:rPr>
+          <w:rFonts w:ascii="Century Gothic" w:hAnsi="Century Gothic"/>
+          <w:color w:val="FF0000"/>
+          <w:sz w:val="22"/>
+          <w:szCs w:val="22"/>
+        </w:rPr>
+        <w:t>text that is</w:t>
+      </w:r>
+      <w:r>
+        <w:rPr>
+          <w:rFonts w:ascii="Century Gothic" w:hAnsi="Century Gothic"/>
+          <w:color w:val="FF0000"/>
+          <w:sz w:val="22"/>
+          <w:szCs w:val="22"/>
+        </w:rPr>
+        <w:t xml:space="preserve"> strikethrough</w:t>
+      </w:r>
+      <w:r>
+        <w:rPr>
+          <w:rFonts w:ascii="Century Gothic" w:hAnsi="Century Gothic"/>
+          <w:color w:val="FF0000"/>
+          <w:sz w:val="22"/>
+          <w:szCs w:val="22"/>
+        </w:rPr>
+        <w:t>.</w:t>
+      </w:r>
+      <w:r>
+        <w:rPr>
+          <w:rFonts w:ascii="Century Gothic" w:hAnsi="Century Gothic"/>
+          <w:color w:val="FF0000"/>
+          <w:sz w:val="22"/>
+          <w:szCs w:val="22"/>
+        </w:rPr>
+        <w:t xml:space="preserve"> </w:t>
+      </w:r>
+      <w:r>
+        <w:rPr>
+          <w:rFonts w:ascii="Century Gothic" w:hAnsi="Century Gothic"/>
+          <w:color w:val="FF0000"/>
+          <w:sz w:val="22"/>
+          <w:szCs w:val="22"/>
+        </w:rPr>
+        <w:t>The reason for that is because I decided to change the scope of what I wanted this project to be.</w:t>
+      </w:r>
+    </w:p>
+    <w:p>
+      <w:pPr>
+        <w:spacing w:line="240" w:lineRule="auto"/>
+        <w:rPr>
+          <w:rFonts w:ascii="Century Gothic" w:hAnsi="Century Gothic"/>
+          <w:color w:val="FF0000"/>
+          <w:sz w:val="22"/>
+          <w:szCs w:val="22"/>
+        </w:rPr>
+      </w:pPr>
+    </w:p>
+    <w:p>
+      <w:pPr>
+        <w:spacing w:line="240" w:lineRule="auto"/>
+        <w:rPr>
+          <w:rFonts w:ascii="Century Gothic" w:hAnsi="Century Gothic"/>
+          <w:color w:val="FF0000"/>
+          <w:sz w:val="22"/>
+          <w:szCs w:val="22"/>
+        </w:rPr>
+      </w:pPr>
+      <w:r>
+        <w:rPr>
+          <w:rFonts w:ascii="Century Gothic" w:hAnsi="Century Gothic"/>
+          <w:color w:val="FF0000"/>
+          <w:sz w:val="22"/>
+          <w:szCs w:val="22"/>
+        </w:rPr>
+        <w:t>Initially</w:t>
+      </w:r>
+      <w:r>
+        <w:rPr>
+          <w:rFonts w:ascii="Century Gothic" w:hAnsi="Century Gothic"/>
+          <w:color w:val="FF0000"/>
+          <w:sz w:val="22"/>
+          <w:szCs w:val="22"/>
+        </w:rPr>
+        <w:t>,</w:t>
+      </w:r>
+      <w:r>
+        <w:rPr>
+          <w:rFonts w:ascii="Century Gothic" w:hAnsi="Century Gothic"/>
+          <w:color w:val="FF0000"/>
+          <w:sz w:val="22"/>
+          <w:szCs w:val="22"/>
+        </w:rPr>
+        <w:t xml:space="preserve"> I made this game super </w:t>
+      </w:r>
+      <w:r>
+        <w:rPr>
+          <w:rFonts w:ascii="Century Gothic" w:hAnsi="Century Gothic"/>
+          <w:color w:val="FF0000"/>
+          <w:sz w:val="22"/>
+          <w:szCs w:val="22"/>
+        </w:rPr>
+        <w:t>template</w:t>
+      </w:r>
+      <w:r>
+        <w:rPr>
+          <w:rFonts w:ascii="Century Gothic" w:hAnsi="Century Gothic"/>
+          <w:color w:val="FF0000"/>
+          <w:sz w:val="22"/>
+          <w:szCs w:val="22"/>
+        </w:rPr>
+        <w:t>-looking</w:t>
+      </w:r>
+      <w:r>
+        <w:rPr>
+          <w:rFonts w:ascii="Century Gothic" w:hAnsi="Century Gothic"/>
+          <w:color w:val="FF0000"/>
+          <w:sz w:val="22"/>
+          <w:szCs w:val="22"/>
+        </w:rPr>
+        <w:t xml:space="preserve"> with levels of difficulty and pretty much </w:t>
+      </w:r>
+      <w:r>
+        <w:rPr>
+          <w:rFonts w:ascii="Century Gothic" w:hAnsi="Century Gothic"/>
+          <w:color w:val="FF0000"/>
+          <w:sz w:val="22"/>
+          <w:szCs w:val="22"/>
+        </w:rPr>
+        <w:t xml:space="preserve">just what I </w:t>
+      </w:r>
+      <w:r>
+        <w:rPr>
+          <w:rFonts w:ascii="Century Gothic" w:hAnsi="Century Gothic"/>
+          <w:color w:val="FF0000"/>
+          <w:sz w:val="22"/>
+          <w:szCs w:val="22"/>
+        </w:rPr>
+        <w:t xml:space="preserve">thought Dr. T </w:t>
+      </w:r>
+      <w:r>
+        <w:rPr>
+          <w:rFonts w:ascii="Century Gothic" w:hAnsi="Century Gothic"/>
+          <w:color w:val="FF0000"/>
+          <w:sz w:val="22"/>
+          <w:szCs w:val="22"/>
+        </w:rPr>
+        <w:t>wanted for this Capstone. Except from</w:t>
+      </w:r>
+      <w:r>
+        <w:rPr>
+          <w:rFonts w:ascii="Century Gothic" w:hAnsi="Century Gothic"/>
+          <w:color w:val="FF0000"/>
+          <w:sz w:val="22"/>
+          <w:szCs w:val="22"/>
+        </w:rPr>
+        <w:t xml:space="preserve"> the choice of the game, this didn’t really feel like it was</w:t>
+      </w:r>
+      <w:r>
+        <w:rPr>
+          <w:rFonts w:ascii="Century Gothic" w:hAnsi="Century Gothic"/>
+          <w:color w:val="FF0000"/>
+          <w:sz w:val="22"/>
+          <w:szCs w:val="22"/>
+        </w:rPr>
+        <w:t xml:space="preserve"> my own. </w:t>
+      </w:r>
+    </w:p>
+    <w:p>
+      <w:pPr>
+        <w:spacing w:line="240" w:lineRule="auto"/>
+        <w:rPr>
+          <w:rFonts w:ascii="Century Gothic" w:hAnsi="Century Gothic"/>
+          <w:color w:val="FF0000"/>
+          <w:sz w:val="22"/>
+          <w:szCs w:val="22"/>
+        </w:rPr>
+      </w:pPr>
+    </w:p>
+    <w:p>
+      <w:pPr>
+        <w:spacing w:line="240" w:lineRule="auto"/>
+        <w:rPr>
+          <w:rFonts w:ascii="Century Gothic" w:hAnsi="Century Gothic"/>
+          <w:color w:val="FF0000"/>
+          <w:sz w:val="22"/>
+          <w:szCs w:val="22"/>
+        </w:rPr>
+      </w:pPr>
+      <w:r>
+        <w:rPr>
+          <w:rFonts w:ascii="Century Gothic" w:hAnsi="Century Gothic"/>
+          <w:color w:val="FF0000"/>
+          <w:sz w:val="22"/>
+          <w:szCs w:val="22"/>
+        </w:rPr>
+        <w:t xml:space="preserve">I am changing that. </w:t>
+      </w:r>
+    </w:p>
+    <w:p>
+      <w:pPr>
+        <w:spacing w:line="240" w:lineRule="auto"/>
+        <w:rPr>
+          <w:rFonts w:ascii="Century Gothic" w:hAnsi="Century Gothic"/>
+          <w:color w:val="FF0000"/>
+          <w:sz w:val="22"/>
+          <w:szCs w:val="22"/>
+        </w:rPr>
+      </w:pPr>
+    </w:p>
+    <w:p>
+      <w:pPr>
+        <w:spacing w:line="240" w:lineRule="auto"/>
+        <w:rPr>
+          <w:rFonts w:ascii="Century Gothic" w:hAnsi="Century Gothic"/>
+          <w:color w:val="FF0000"/>
+          <w:sz w:val="22"/>
+          <w:szCs w:val="22"/>
+        </w:rPr>
+      </w:pPr>
+      <w:r>
+        <w:rPr>
+          <w:rFonts w:ascii="Century Gothic" w:hAnsi="Century Gothic"/>
+          <w:color w:val="FF0000"/>
+          <w:sz w:val="22"/>
+          <w:szCs w:val="22"/>
+        </w:rPr>
+        <w:t xml:space="preserve">The part I had most fun with was making the different level mechanics. Hence, instead of </w:t>
+      </w:r>
+      <w:r>
+        <w:rPr>
+          <w:rFonts w:ascii="Century Gothic" w:hAnsi="Century Gothic"/>
+          <w:b/>
+          <w:color w:val="FF0000"/>
+          <w:sz w:val="22"/>
+          <w:szCs w:val="22"/>
+        </w:rPr>
+        <w:t>different difficulties</w:t>
+      </w:r>
+      <w:r>
+        <w:rPr>
+          <w:rFonts w:ascii="Century Gothic" w:hAnsi="Century Gothic"/>
+          <w:color w:val="FF0000"/>
+          <w:sz w:val="22"/>
+          <w:szCs w:val="22"/>
+        </w:rPr>
+        <w:t xml:space="preserve">, this game is going to have </w:t>
+      </w:r>
+      <w:r>
+        <w:rPr>
+          <w:rFonts w:ascii="Century Gothic" w:hAnsi="Century Gothic"/>
+          <w:b/>
+          <w:color w:val="FF0000"/>
+          <w:sz w:val="22"/>
+          <w:szCs w:val="22"/>
+        </w:rPr>
+        <w:t xml:space="preserve">different levels </w:t>
+      </w:r>
+      <w:r>
+        <w:rPr>
+          <w:rFonts w:ascii="Century Gothic" w:hAnsi="Century Gothic"/>
+          <w:color w:val="FF0000"/>
+          <w:sz w:val="22"/>
+          <w:szCs w:val="22"/>
+        </w:rPr>
+        <w:t>where each</w:t>
+      </w:r>
+      <w:r>
+        <w:rPr>
+          <w:rFonts w:ascii="Century Gothic" w:hAnsi="Century Gothic"/>
+          <w:color w:val="FF0000"/>
+          <w:sz w:val="22"/>
+          <w:szCs w:val="22"/>
+        </w:rPr>
+        <w:t xml:space="preserve"> one</w:t>
+      </w:r>
+      <w:r>
+        <w:rPr>
+          <w:rFonts w:ascii="Century Gothic" w:hAnsi="Century Gothic"/>
+          <w:color w:val="FF0000"/>
+          <w:sz w:val="22"/>
+          <w:szCs w:val="22"/>
+        </w:rPr>
+        <w:t xml:space="preserve"> is (hopefully) of increasing difficulty.</w:t>
+      </w:r>
+    </w:p>
+    <w:p>
+      <w:pPr>
+        <w:spacing w:line="240" w:lineRule="auto"/>
+        <w:rPr>
+          <w:rFonts w:ascii="Century Gothic" w:hAnsi="Century Gothic"/>
+          <w:color w:val="FF0000"/>
+          <w:sz w:val="22"/>
+          <w:szCs w:val="22"/>
+        </w:rPr>
+      </w:pPr>
+    </w:p>
+    <w:p>
+      <w:pPr>
+        <w:spacing w:line="240" w:lineRule="auto"/>
+        <w:rPr>
+          <w:rFonts w:ascii="Century Gothic" w:hAnsi="Century Gothic"/>
+          <w:color w:val="FF0000"/>
+          <w:sz w:val="22"/>
+          <w:szCs w:val="22"/>
+        </w:rPr>
+      </w:pPr>
+      <w:r>
+        <w:rPr>
+          <w:rFonts w:ascii="Century Gothic" w:hAnsi="Century Gothic"/>
+          <w:color w:val="FF0000"/>
+          <w:sz w:val="22"/>
+          <w:szCs w:val="22"/>
+        </w:rPr>
+        <w:t xml:space="preserve">Hope you enjoy. </w:t>
+      </w:r>
+    </w:p>
+    <w:p>
+      <w:pPr>
+        <w:spacing w:line="240" w:lineRule="auto"/>
+        <w:rPr>
+          <w:rFonts w:ascii="Century Gothic" w:hAnsi="Century Gothic"/>
+          <w:color w:val="FF0000"/>
+          <w:sz w:val="22"/>
+          <w:szCs w:val="22"/>
+        </w:rPr>
+      </w:pPr>
+    </w:p>
+    <w:p>
+      <w:pPr>
+        <w:spacing w:line="240" w:lineRule="auto"/>
+        <w:rPr>
+          <w:rFonts w:ascii="Century Gothic" w:hAnsi="Century Gothic"/>
+          <w:color w:val="FF0000"/>
+          <w:sz w:val="22"/>
+          <w:szCs w:val="22"/>
+        </w:rPr>
+      </w:pPr>
+      <w:r>
+        <w:rPr>
+          <w:rFonts w:ascii="Century Gothic" w:hAnsi="Century Gothic"/>
+          <w:color w:val="FF0000"/>
+          <w:sz w:val="22"/>
+          <w:szCs w:val="22"/>
+        </w:rPr>
+        <w:t>Dan Chiarlone</w:t>
+      </w:r>
       <w:bookmarkStart w:id="0" w:name="_GoBack"/>
       <w:bookmarkEnd w:id="0"/>
-    </w:p>
-    <w:p>
-      <w:pPr>
-        <w:spacing w:line="240" w:lineRule="auto"/>
-        <w:rPr>
-          <w:rFonts w:ascii="Century Gothic" w:hAnsi="Century Gothic"/>
-          <w:sz w:val="22"/>
-          <w:szCs w:val="22"/>
-        </w:rPr>
-      </w:pPr>
-      <w:r>
-        <w:rPr>
-          <w:rFonts w:ascii="Century Gothic" w:hAnsi="Century Gothic"/>
-          <w:sz w:val="22"/>
-          <w:szCs w:val="22"/>
-        </w:rPr>
-        <w:t xml:space="preserve">There will be sound effects for when enemies move down a row, for shooting (from player and enemies), getting hit or hitting an enemy, </w:t>
-      </w:r>
-      <w:r>
-        <w:rPr>
-          <w:rFonts w:ascii="Century Gothic" w:hAnsi="Century Gothic"/>
-          <w:sz w:val="22"/>
-          <w:szCs w:val="22"/>
-        </w:rPr>
-        <w:t>for losing, for winning, for clicking a button or hovering over it. There will also be a soundtrack for the main menu scene.</w:t>
+      <w:r>
+        <w:rPr>
+          <w:rFonts w:ascii="Century Gothic" w:hAnsi="Century Gothic"/>
+          <w:color w:val="FF0000"/>
+          <w:sz w:val="22"/>
+          <w:szCs w:val="22"/>
+        </w:rPr>
+        <w:t>.</w:t>
       </w:r>
     </w:p>
     <w:sectPr>
@@ -2285,7 +2843,7 @@
     <w:lsdException w:name="Table Web 2" w:semiHidden="1" w:unhideWhenUsed="1"/>
     <w:lsdException w:name="Table Web 3" w:semiHidden="1" w:unhideWhenUsed="1"/>
     <w:lsdException w:name="Balloon Text" w:semiHidden="1" w:unhideWhenUsed="1"/>
-    <w:lsdException w:name="Table Grid" w:semiHidden="1" w:uiPriority="59" w:unhideWhenUsed="1"/>
+    <w:lsdException w:name="Table Grid" w:uiPriority="59"/>
     <w:lsdException w:name="Table Theme" w:semiHidden="1" w:unhideWhenUsed="1"/>
     <w:lsdException w:name="Placeholder Text" w:semiHidden="1"/>
     <w:lsdException w:name="No Spacing" w:uiPriority="1" w:qFormat="1"/>
@@ -2806,6 +3364,36 @@
       <w:sz w:val="20"/>
     </w:rPr>
   </w:style>
+  <w:style w:type="paragraph" w:styleId="BalloonText">
+    <w:name w:val="Balloon Text"/>
+    <w:basedOn w:val="Normal"/>
+    <w:link w:val="BalloonTextChar"/>
+    <w:uiPriority w:val="99"/>
+    <w:semiHidden/>
+    <w:unhideWhenUsed/>
+    <w:rsid w:val="00381396"/>
+    <w:pPr>
+      <w:spacing w:line="240" w:lineRule="auto"/>
+    </w:pPr>
+    <w:rPr>
+      <w:rFonts w:cs="Times New Roman"/>
+      <w:sz w:val="18"/>
+      <w:szCs w:val="18"/>
+    </w:rPr>
+  </w:style>
+  <w:style w:type="character" w:customStyle="1" w:styleId="BalloonTextChar">
+    <w:name w:val="Balloon Text Char"/>
+    <w:basedOn w:val="DefaultParagraphFont"/>
+    <w:link w:val="BalloonText"/>
+    <w:uiPriority w:val="99"/>
+    <w:semiHidden/>
+    <w:rsid w:val="00381396"/>
+    <w:rPr>
+      <w:rFonts w:eastAsia="SimSun"/>
+      <w:sz w:val="18"/>
+      <w:szCs w:val="18"/>
+    </w:rPr>
+  </w:style>
 </w:styles>
 </file>
 

</xml_diff>

<commit_message>
Implemented: - Audio Manager - Game Audio Source - SFXs and Soundtrack
</commit_message>
<xml_diff>
--- a/EarthInvaders.docx
+++ b/EarthInvaders.docx
@@ -201,25 +201,7 @@
           <w:sz w:val="22"/>
           <w:szCs w:val="22"/>
         </w:rPr>
-        <w:t xml:space="preserve"> “Oh, </w:t>
-      </w:r>
-      <w:proofErr w:type="spellStart"/>
-      <w:r>
-        <w:rPr>
-          <w:rFonts w:ascii="Century Gothic" w:hAnsi="Century Gothic"/>
-          <w:sz w:val="22"/>
-          <w:szCs w:val="22"/>
-        </w:rPr>
-        <w:t>Shmup</w:t>
-      </w:r>
-      <w:proofErr w:type="spellEnd"/>
-      <w:r>
-        <w:rPr>
-          <w:rFonts w:ascii="Century Gothic" w:hAnsi="Century Gothic"/>
-          <w:sz w:val="22"/>
-          <w:szCs w:val="22"/>
-        </w:rPr>
-        <w:t>!”</w:t>
+        <w:t xml:space="preserve"> “Oh, Shmup!”</w:t>
       </w:r>
       <w:r>
         <w:rPr>
@@ -784,6 +766,7 @@
           <w:rFonts w:ascii="Century Gothic" w:hAnsi="Century Gothic"/>
           <w:sz w:val="22"/>
           <w:szCs w:val="22"/>
+          <w:highlight w:val="yellow"/>
         </w:rPr>
         <w:t>Earth</w:t>
       </w:r>
@@ -792,6 +775,7 @@
           <w:rFonts w:ascii="Century Gothic" w:hAnsi="Century Gothic"/>
           <w:sz w:val="22"/>
           <w:szCs w:val="22"/>
+          <w:highlight w:val="yellow"/>
         </w:rPr>
         <w:t xml:space="preserve"> Invaders is inspired by the game </w:t>
       </w:r>
@@ -801,6 +785,7 @@
           <w:i/>
           <w:sz w:val="22"/>
           <w:szCs w:val="22"/>
+          <w:highlight w:val="yellow"/>
         </w:rPr>
         <w:t>Space Invaders</w:t>
       </w:r>
@@ -809,6 +794,7 @@
           <w:rFonts w:ascii="Century Gothic" w:hAnsi="Century Gothic"/>
           <w:sz w:val="22"/>
           <w:szCs w:val="22"/>
+          <w:highlight w:val="yellow"/>
         </w:rPr>
         <w:t>, where enemies will spawn and move down the screen approaching the player.</w:t>
       </w:r>
@@ -817,6 +803,7 @@
           <w:rFonts w:ascii="Century Gothic" w:hAnsi="Century Gothic"/>
           <w:sz w:val="22"/>
           <w:szCs w:val="22"/>
+          <w:highlight w:val="yellow"/>
         </w:rPr>
         <w:t xml:space="preserve"> Instead of the normal </w:t>
       </w:r>
@@ -826,6 +813,7 @@
           <w:i/>
           <w:sz w:val="22"/>
           <w:szCs w:val="22"/>
+          <w:highlight w:val="yellow"/>
         </w:rPr>
         <w:t>Space I</w:t>
       </w:r>
@@ -835,6 +823,7 @@
           <w:i/>
           <w:sz w:val="22"/>
           <w:szCs w:val="22"/>
+          <w:highlight w:val="yellow"/>
         </w:rPr>
         <w:t>nvaders</w:t>
       </w:r>
@@ -843,8 +832,17 @@
           <w:rFonts w:ascii="Century Gothic" w:hAnsi="Century Gothic"/>
           <w:sz w:val="22"/>
           <w:szCs w:val="22"/>
-        </w:rPr>
-        <w:t xml:space="preserve">, where after winning over one batch of enemies they just spawn again, I want to make the game with different levels where there will be </w:t>
+          <w:highlight w:val="yellow"/>
+        </w:rPr>
+        <w:t>, where after winning over one batch of enemies they just spawn again, I want to make the game with different levels where there will be</w:t>
+      </w:r>
+      <w:r>
+        <w:rPr>
+          <w:rFonts w:ascii="Century Gothic" w:hAnsi="Century Gothic"/>
+          <w:sz w:val="22"/>
+          <w:szCs w:val="22"/>
+        </w:rPr>
+        <w:t xml:space="preserve"> </w:t>
       </w:r>
       <w:r>
         <w:rPr>
@@ -861,13 +859,23 @@
           <w:sz w:val="22"/>
           <w:szCs w:val="22"/>
         </w:rPr>
-        <w:t xml:space="preserve"> different </w:t>
-      </w:r>
-      <w:r>
-        <w:rPr>
-          <w:rFonts w:ascii="Century Gothic" w:hAnsi="Century Gothic"/>
-          <w:sz w:val="22"/>
-          <w:szCs w:val="22"/>
+        <w:t xml:space="preserve"> </w:t>
+      </w:r>
+      <w:r>
+        <w:rPr>
+          <w:rFonts w:ascii="Century Gothic" w:hAnsi="Century Gothic"/>
+          <w:sz w:val="22"/>
+          <w:szCs w:val="22"/>
+          <w:highlight w:val="yellow"/>
+        </w:rPr>
+        <w:t xml:space="preserve">different </w:t>
+      </w:r>
+      <w:r>
+        <w:rPr>
+          <w:rFonts w:ascii="Century Gothic" w:hAnsi="Century Gothic"/>
+          <w:sz w:val="22"/>
+          <w:szCs w:val="22"/>
+          <w:highlight w:val="yellow"/>
         </w:rPr>
         <w:t xml:space="preserve">configurations of </w:t>
       </w:r>
@@ -876,6 +884,7 @@
           <w:rFonts w:ascii="Century Gothic" w:hAnsi="Century Gothic"/>
           <w:sz w:val="22"/>
           <w:szCs w:val="22"/>
+          <w:highlight w:val="yellow"/>
         </w:rPr>
         <w:t>attackers</w:t>
       </w:r>
@@ -954,8 +963,17 @@
           <w:rFonts w:ascii="Century Gothic" w:hAnsi="Century Gothic"/>
           <w:sz w:val="22"/>
           <w:szCs w:val="22"/>
-        </w:rPr>
-        <w:t>Protectors. They are worth 1</w:t>
+          <w:highlight w:val="yellow"/>
+        </w:rPr>
+        <w:t>Protectors</w:t>
+      </w:r>
+      <w:r>
+        <w:rPr>
+          <w:rFonts w:ascii="Century Gothic" w:hAnsi="Century Gothic"/>
+          <w:sz w:val="22"/>
+          <w:szCs w:val="22"/>
+        </w:rPr>
+        <w:t>. They are worth 1</w:t>
       </w:r>
       <w:r>
         <w:rPr>
@@ -986,6 +1004,7 @@
           <w:rFonts w:ascii="Century Gothic" w:hAnsi="Century Gothic"/>
           <w:sz w:val="22"/>
           <w:szCs w:val="22"/>
+          <w:highlight w:val="yellow"/>
         </w:rPr>
         <w:t>They do not attack, they just protect the other attackers and move down.</w:t>
       </w:r>
@@ -1009,8 +1028,17 @@
           <w:rFonts w:ascii="Century Gothic" w:hAnsi="Century Gothic"/>
           <w:sz w:val="22"/>
           <w:szCs w:val="22"/>
-        </w:rPr>
-        <w:t>Soldiers. They are worth 2</w:t>
+          <w:highlight w:val="yellow"/>
+        </w:rPr>
+        <w:t>Soldiers.</w:t>
+      </w:r>
+      <w:r>
+        <w:rPr>
+          <w:rFonts w:ascii="Century Gothic" w:hAnsi="Century Gothic"/>
+          <w:sz w:val="22"/>
+          <w:szCs w:val="22"/>
+        </w:rPr>
+        <w:t xml:space="preserve"> They are worth 2</w:t>
       </w:r>
       <w:r>
         <w:rPr>
@@ -1034,13 +1062,23 @@
           <w:sz w:val="22"/>
           <w:szCs w:val="22"/>
         </w:rPr>
-        <w:t xml:space="preserve">. They attack with normal, one at a time, shots </w:t>
-      </w:r>
-      <w:r>
-        <w:rPr>
-          <w:rFonts w:ascii="Century Gothic" w:hAnsi="Century Gothic"/>
-          <w:sz w:val="22"/>
-          <w:szCs w:val="22"/>
+        <w:t xml:space="preserve">. </w:t>
+      </w:r>
+      <w:r>
+        <w:rPr>
+          <w:rFonts w:ascii="Century Gothic" w:hAnsi="Century Gothic"/>
+          <w:sz w:val="22"/>
+          <w:szCs w:val="22"/>
+          <w:highlight w:val="yellow"/>
+        </w:rPr>
+        <w:t xml:space="preserve">They attack with normal, one at a time, shots </w:t>
+      </w:r>
+      <w:r>
+        <w:rPr>
+          <w:rFonts w:ascii="Century Gothic" w:hAnsi="Century Gothic"/>
+          <w:sz w:val="22"/>
+          <w:szCs w:val="22"/>
+          <w:highlight w:val="yellow"/>
         </w:rPr>
         <w:t xml:space="preserve">that deal 100 damage </w:t>
       </w:r>
@@ -1049,8 +1087,17 @@
           <w:rFonts w:ascii="Century Gothic" w:hAnsi="Century Gothic"/>
           <w:sz w:val="22"/>
           <w:szCs w:val="22"/>
-        </w:rPr>
-        <w:t xml:space="preserve">and move down. </w:t>
+          <w:highlight w:val="yellow"/>
+        </w:rPr>
+        <w:t>and move down</w:t>
+      </w:r>
+      <w:r>
+        <w:rPr>
+          <w:rFonts w:ascii="Century Gothic" w:hAnsi="Century Gothic"/>
+          <w:sz w:val="22"/>
+          <w:szCs w:val="22"/>
+        </w:rPr>
+        <w:t xml:space="preserve">. </w:t>
       </w:r>
       <w:r>
         <w:rPr>
@@ -1081,8 +1128,17 @@
           <w:rFonts w:ascii="Century Gothic" w:hAnsi="Century Gothic"/>
           <w:sz w:val="22"/>
           <w:szCs w:val="22"/>
-        </w:rPr>
-        <w:t>Commanders. They are worth 400 points</w:t>
+          <w:highlight w:val="yellow"/>
+        </w:rPr>
+        <w:t>Commanders.</w:t>
+      </w:r>
+      <w:r>
+        <w:rPr>
+          <w:rFonts w:ascii="Century Gothic" w:hAnsi="Century Gothic"/>
+          <w:sz w:val="22"/>
+          <w:szCs w:val="22"/>
+        </w:rPr>
+        <w:t xml:space="preserve"> They are worth 400 points</w:t>
       </w:r>
       <w:r>
         <w:rPr>
@@ -1097,6 +1153,7 @@
           <w:rFonts w:ascii="Century Gothic" w:hAnsi="Century Gothic"/>
           <w:sz w:val="22"/>
           <w:szCs w:val="22"/>
+          <w:highlight w:val="yellow"/>
         </w:rPr>
         <w:t>They attack with several shots at a time</w:t>
       </w:r>
@@ -1105,6 +1162,7 @@
           <w:rFonts w:ascii="Century Gothic" w:hAnsi="Century Gothic"/>
           <w:sz w:val="22"/>
           <w:szCs w:val="22"/>
+          <w:highlight w:val="yellow"/>
         </w:rPr>
         <w:t xml:space="preserve"> that deal 10 damage each</w:t>
       </w:r>
@@ -1180,34 +1238,70 @@
           <w:rFonts w:ascii="Century Gothic" w:hAnsi="Century Gothic"/>
           <w:sz w:val="22"/>
           <w:szCs w:val="22"/>
-        </w:rPr>
-        <w:t xml:space="preserve">The game will keep track and display the player’s score and the player’s health through a health bar. </w:t>
-      </w:r>
-    </w:p>
-    <w:p>
-      <w:pPr>
-        <w:spacing w:line="240" w:lineRule="auto"/>
-        <w:rPr>
-          <w:rFonts w:ascii="Century Gothic" w:hAnsi="Century Gothic"/>
-          <w:sz w:val="22"/>
-          <w:szCs w:val="22"/>
-        </w:rPr>
-      </w:pPr>
-    </w:p>
-    <w:p>
-      <w:pPr>
-        <w:spacing w:line="240" w:lineRule="auto"/>
-        <w:rPr>
-          <w:rFonts w:ascii="Century Gothic" w:hAnsi="Century Gothic"/>
-          <w:sz w:val="22"/>
-          <w:szCs w:val="22"/>
-        </w:rPr>
-      </w:pPr>
-      <w:r>
-        <w:rPr>
-          <w:rFonts w:ascii="Century Gothic" w:hAnsi="Century Gothic"/>
-          <w:sz w:val="22"/>
-          <w:szCs w:val="22"/>
+          <w:highlight w:val="yellow"/>
+        </w:rPr>
+        <w:t>The game will keep track and</w:t>
+      </w:r>
+      <w:r>
+        <w:rPr>
+          <w:rFonts w:ascii="Century Gothic" w:hAnsi="Century Gothic"/>
+          <w:sz w:val="22"/>
+          <w:szCs w:val="22"/>
+        </w:rPr>
+        <w:t xml:space="preserve"> display the player’s score and </w:t>
+      </w:r>
+      <w:r>
+        <w:rPr>
+          <w:rFonts w:ascii="Century Gothic" w:hAnsi="Century Gothic"/>
+          <w:sz w:val="22"/>
+          <w:szCs w:val="22"/>
+          <w:highlight w:val="yellow"/>
+        </w:rPr>
+        <w:t>the player’s health</w:t>
+      </w:r>
+      <w:r>
+        <w:rPr>
+          <w:rFonts w:ascii="Century Gothic" w:hAnsi="Century Gothic"/>
+          <w:sz w:val="22"/>
+          <w:szCs w:val="22"/>
+        </w:rPr>
+        <w:t xml:space="preserve"> </w:t>
+      </w:r>
+      <w:r>
+        <w:rPr>
+          <w:rFonts w:ascii="Century Gothic" w:hAnsi="Century Gothic"/>
+          <w:strike/>
+          <w:sz w:val="22"/>
+          <w:szCs w:val="22"/>
+        </w:rPr>
+        <w:t xml:space="preserve">through a health bar. </w:t>
+      </w:r>
+    </w:p>
+    <w:p>
+      <w:pPr>
+        <w:spacing w:line="240" w:lineRule="auto"/>
+        <w:rPr>
+          <w:rFonts w:ascii="Century Gothic" w:hAnsi="Century Gothic"/>
+          <w:sz w:val="22"/>
+          <w:szCs w:val="22"/>
+        </w:rPr>
+      </w:pPr>
+    </w:p>
+    <w:p>
+      <w:pPr>
+        <w:spacing w:line="240" w:lineRule="auto"/>
+        <w:rPr>
+          <w:rFonts w:ascii="Century Gothic" w:hAnsi="Century Gothic"/>
+          <w:sz w:val="22"/>
+          <w:szCs w:val="22"/>
+        </w:rPr>
+      </w:pPr>
+      <w:r>
+        <w:rPr>
+          <w:rFonts w:ascii="Century Gothic" w:hAnsi="Century Gothic"/>
+          <w:sz w:val="22"/>
+          <w:szCs w:val="22"/>
+          <w:highlight w:val="yellow"/>
         </w:rPr>
         <w:t>The game ends after th</w:t>
       </w:r>
@@ -1216,6 +1310,7 @@
           <w:rFonts w:ascii="Century Gothic" w:hAnsi="Century Gothic"/>
           <w:sz w:val="22"/>
           <w:szCs w:val="22"/>
+          <w:highlight w:val="yellow"/>
         </w:rPr>
         <w:t xml:space="preserve">e player has beaten </w:t>
       </w:r>
@@ -1225,6 +1320,7 @@
           <w:strike/>
           <w:sz w:val="22"/>
           <w:szCs w:val="22"/>
+          <w:highlight w:val="yellow"/>
         </w:rPr>
         <w:t>three</w:t>
       </w:r>
@@ -1233,6 +1329,7 @@
           <w:rFonts w:ascii="Century Gothic" w:hAnsi="Century Gothic"/>
           <w:sz w:val="22"/>
           <w:szCs w:val="22"/>
+          <w:highlight w:val="yellow"/>
         </w:rPr>
         <w:t xml:space="preserve"> </w:t>
       </w:r>
@@ -1242,6 +1339,7 @@
           <w:color w:val="FF0000"/>
           <w:sz w:val="22"/>
           <w:szCs w:val="22"/>
+          <w:highlight w:val="yellow"/>
         </w:rPr>
         <w:t>all</w:t>
       </w:r>
@@ -1250,6 +1348,7 @@
           <w:rFonts w:ascii="Century Gothic" w:hAnsi="Century Gothic"/>
           <w:sz w:val="22"/>
           <w:szCs w:val="22"/>
+          <w:highlight w:val="yellow"/>
         </w:rPr>
         <w:t xml:space="preserve"> </w:t>
       </w:r>
@@ -1258,6 +1357,7 @@
           <w:rFonts w:ascii="Century Gothic" w:hAnsi="Century Gothic"/>
           <w:sz w:val="22"/>
           <w:szCs w:val="22"/>
+          <w:highlight w:val="yellow"/>
         </w:rPr>
         <w:t>levels</w:t>
       </w:r>
@@ -1266,6 +1366,7 @@
           <w:rFonts w:ascii="Century Gothic" w:hAnsi="Century Gothic"/>
           <w:sz w:val="22"/>
           <w:szCs w:val="22"/>
+          <w:highlight w:val="yellow"/>
         </w:rPr>
         <w:t>.</w:t>
       </w:r>
@@ -1439,13 +1540,15 @@
           <w:rFonts w:ascii="Century Gothic" w:hAnsi="Century Gothic"/>
           <w:sz w:val="22"/>
           <w:szCs w:val="22"/>
-        </w:rPr>
-      </w:pPr>
-      <w:r>
-        <w:rPr>
-          <w:rFonts w:ascii="Century Gothic" w:hAnsi="Century Gothic"/>
-          <w:sz w:val="22"/>
-          <w:szCs w:val="22"/>
+          <w:highlight w:val="yellow"/>
+        </w:rPr>
+      </w:pPr>
+      <w:r>
+        <w:rPr>
+          <w:rFonts w:ascii="Century Gothic" w:hAnsi="Century Gothic"/>
+          <w:sz w:val="22"/>
+          <w:szCs w:val="22"/>
+          <w:highlight w:val="yellow"/>
         </w:rPr>
         <w:t>The game will have the following menus:</w:t>
       </w:r>
@@ -1457,6 +1560,7 @@
           <w:rFonts w:ascii="Century Gothic" w:hAnsi="Century Gothic"/>
           <w:sz w:val="22"/>
           <w:szCs w:val="22"/>
+          <w:highlight w:val="yellow"/>
         </w:rPr>
       </w:pPr>
     </w:p>
@@ -1472,13 +1576,15 @@
           <w:rFonts w:ascii="Century Gothic" w:hAnsi="Century Gothic"/>
           <w:sz w:val="22"/>
           <w:szCs w:val="22"/>
-        </w:rPr>
-      </w:pPr>
-      <w:r>
-        <w:rPr>
-          <w:rFonts w:ascii="Century Gothic" w:hAnsi="Century Gothic"/>
-          <w:sz w:val="22"/>
-          <w:szCs w:val="22"/>
+          <w:highlight w:val="yellow"/>
+        </w:rPr>
+      </w:pPr>
+      <w:r>
+        <w:rPr>
+          <w:rFonts w:ascii="Century Gothic" w:hAnsi="Century Gothic"/>
+          <w:sz w:val="22"/>
+          <w:szCs w:val="22"/>
+          <w:highlight w:val="yellow"/>
         </w:rPr>
         <w:t>Main menu: play and help buttons.</w:t>
       </w:r>
@@ -1495,13 +1601,15 @@
           <w:rFonts w:ascii="Century Gothic" w:hAnsi="Century Gothic"/>
           <w:sz w:val="22"/>
           <w:szCs w:val="22"/>
-        </w:rPr>
-      </w:pPr>
-      <w:r>
-        <w:rPr>
-          <w:rFonts w:ascii="Century Gothic" w:hAnsi="Century Gothic"/>
-          <w:sz w:val="22"/>
-          <w:szCs w:val="22"/>
+          <w:highlight w:val="yellow"/>
+        </w:rPr>
+      </w:pPr>
+      <w:r>
+        <w:rPr>
+          <w:rFonts w:ascii="Century Gothic" w:hAnsi="Century Gothic"/>
+          <w:sz w:val="22"/>
+          <w:szCs w:val="22"/>
+          <w:highlight w:val="yellow"/>
         </w:rPr>
         <w:t>Difficulty menu: easy, medium and hard buttons.</w:t>
       </w:r>
@@ -1518,13 +1626,15 @@
           <w:rFonts w:ascii="Century Gothic" w:hAnsi="Century Gothic"/>
           <w:sz w:val="22"/>
           <w:szCs w:val="22"/>
-        </w:rPr>
-      </w:pPr>
-      <w:r>
-        <w:rPr>
-          <w:rFonts w:ascii="Century Gothic" w:hAnsi="Century Gothic"/>
-          <w:sz w:val="22"/>
-          <w:szCs w:val="22"/>
+          <w:highlight w:val="yellow"/>
+        </w:rPr>
+      </w:pPr>
+      <w:r>
+        <w:rPr>
+          <w:rFonts w:ascii="Century Gothic" w:hAnsi="Century Gothic"/>
+          <w:sz w:val="22"/>
+          <w:szCs w:val="22"/>
+          <w:highlight w:val="yellow"/>
         </w:rPr>
         <w:t>Help menu: instructions and a go back button.</w:t>
       </w:r>
@@ -1541,13 +1651,15 @@
           <w:rFonts w:ascii="Century Gothic" w:hAnsi="Century Gothic"/>
           <w:sz w:val="22"/>
           <w:szCs w:val="22"/>
-        </w:rPr>
-      </w:pPr>
-      <w:r>
-        <w:rPr>
-          <w:rFonts w:ascii="Century Gothic" w:hAnsi="Century Gothic"/>
-          <w:sz w:val="22"/>
-          <w:szCs w:val="22"/>
+          <w:highlight w:val="yellow"/>
+        </w:rPr>
+      </w:pPr>
+      <w:r>
+        <w:rPr>
+          <w:rFonts w:ascii="Century Gothic" w:hAnsi="Century Gothic"/>
+          <w:sz w:val="22"/>
+          <w:szCs w:val="22"/>
+          <w:highlight w:val="yellow"/>
         </w:rPr>
         <w:t>Pause menu: resume, help and quit buttons.</w:t>
       </w:r>
@@ -1564,13 +1676,15 @@
           <w:rFonts w:ascii="Century Gothic" w:hAnsi="Century Gothic"/>
           <w:sz w:val="22"/>
           <w:szCs w:val="22"/>
-        </w:rPr>
-      </w:pPr>
-      <w:r>
-        <w:rPr>
-          <w:rFonts w:ascii="Century Gothic" w:hAnsi="Century Gothic"/>
-          <w:sz w:val="22"/>
-          <w:szCs w:val="22"/>
+          <w:highlight w:val="yellow"/>
+        </w:rPr>
+      </w:pPr>
+      <w:r>
+        <w:rPr>
+          <w:rFonts w:ascii="Century Gothic" w:hAnsi="Century Gothic"/>
+          <w:sz w:val="22"/>
+          <w:szCs w:val="22"/>
+          <w:highlight w:val="yellow"/>
         </w:rPr>
         <w:t>Game over: quit buttons.</w:t>
       </w:r>
@@ -2046,7 +2160,271 @@
           <w:sz w:val="22"/>
           <w:szCs w:val="22"/>
         </w:rPr>
-        <w:t>Dan Chiarlone</w:t>
+        <w:t>Dan Chiarlone.</w:t>
+      </w:r>
+    </w:p>
+    <w:p>
+      <w:pPr>
+        <w:spacing w:line="240" w:lineRule="auto"/>
+        <w:rPr>
+          <w:rFonts w:ascii="Century Gothic" w:hAnsi="Century Gothic"/>
+          <w:color w:val="FF0000"/>
+          <w:sz w:val="22"/>
+          <w:szCs w:val="22"/>
+        </w:rPr>
+      </w:pPr>
+    </w:p>
+    <w:p>
+      <w:pPr>
+        <w:spacing w:line="240" w:lineRule="auto"/>
+        <w:rPr>
+          <w:rFonts w:ascii="Century Gothic" w:hAnsi="Century Gothic"/>
+          <w:b/>
+          <w:color w:val="FF0000"/>
+          <w:sz w:val="22"/>
+          <w:szCs w:val="22"/>
+        </w:rPr>
+      </w:pPr>
+      <w:r>
+        <w:rPr>
+          <w:rFonts w:ascii="Century Gothic" w:hAnsi="Century Gothic"/>
+          <w:b/>
+          <w:color w:val="FF0000"/>
+          <w:sz w:val="22"/>
+          <w:szCs w:val="22"/>
+        </w:rPr>
+        <w:t>CREATOR NOTE 2:</w:t>
+      </w:r>
+    </w:p>
+    <w:p>
+      <w:pPr>
+        <w:spacing w:line="240" w:lineRule="auto"/>
+        <w:rPr>
+          <w:rFonts w:ascii="Century Gothic" w:hAnsi="Century Gothic"/>
+          <w:b/>
+          <w:color w:val="FF0000"/>
+          <w:sz w:val="22"/>
+          <w:szCs w:val="22"/>
+        </w:rPr>
+      </w:pPr>
+    </w:p>
+    <w:p>
+      <w:pPr>
+        <w:pStyle w:val="ListParagraph"/>
+        <w:numPr>
+          <w:ilvl w:val="0"/>
+          <w:numId w:val="7"/>
+        </w:numPr>
+        <w:spacing w:line="240" w:lineRule="auto"/>
+        <w:rPr>
+          <w:rFonts w:ascii="Century Gothic" w:hAnsi="Century Gothic"/>
+          <w:color w:val="FF0000"/>
+          <w:sz w:val="22"/>
+          <w:szCs w:val="22"/>
+        </w:rPr>
+      </w:pPr>
+      <w:r>
+        <w:rPr>
+          <w:rFonts w:ascii="Century Gothic" w:hAnsi="Century Gothic"/>
+          <w:color w:val="FF0000"/>
+          <w:sz w:val="22"/>
+          <w:szCs w:val="22"/>
+        </w:rPr>
+        <w:t>What’s changed?</w:t>
+      </w:r>
+    </w:p>
+    <w:p>
+      <w:pPr>
+        <w:spacing w:line="240" w:lineRule="auto"/>
+        <w:rPr>
+          <w:rFonts w:ascii="Century Gothic" w:hAnsi="Century Gothic"/>
+          <w:color w:val="FF0000"/>
+          <w:sz w:val="22"/>
+          <w:szCs w:val="22"/>
+        </w:rPr>
+      </w:pPr>
+    </w:p>
+    <w:p>
+      <w:pPr>
+        <w:pStyle w:val="ListParagraph"/>
+        <w:numPr>
+          <w:ilvl w:val="0"/>
+          <w:numId w:val="10"/>
+        </w:numPr>
+        <w:spacing w:line="240" w:lineRule="auto"/>
+        <w:rPr>
+          <w:rFonts w:ascii="Century Gothic" w:hAnsi="Century Gothic"/>
+          <w:color w:val="FF0000"/>
+          <w:sz w:val="22"/>
+          <w:szCs w:val="22"/>
+        </w:rPr>
+      </w:pPr>
+      <w:r>
+        <w:rPr>
+          <w:rFonts w:ascii="Century Gothic" w:hAnsi="Century Gothic"/>
+          <w:color w:val="FF0000"/>
+          <w:sz w:val="22"/>
+          <w:szCs w:val="22"/>
+        </w:rPr>
+        <w:t xml:space="preserve">I </w:t>
+      </w:r>
+      <w:r>
+        <w:rPr>
+          <w:rFonts w:ascii="Century Gothic" w:hAnsi="Century Gothic"/>
+          <w:color w:val="FF0000"/>
+          <w:sz w:val="22"/>
+          <w:szCs w:val="22"/>
+        </w:rPr>
+        <w:t>drew and added</w:t>
+      </w:r>
+      <w:r>
+        <w:rPr>
+          <w:rFonts w:ascii="Century Gothic" w:hAnsi="Century Gothic"/>
+          <w:color w:val="FF0000"/>
+          <w:sz w:val="22"/>
+          <w:szCs w:val="22"/>
+        </w:rPr>
+        <w:t xml:space="preserve"> all </w:t>
+      </w:r>
+      <w:r>
+        <w:rPr>
+          <w:rFonts w:ascii="Century Gothic" w:hAnsi="Century Gothic"/>
+          <w:color w:val="FF0000"/>
+          <w:sz w:val="22"/>
+          <w:szCs w:val="22"/>
+        </w:rPr>
+        <w:t xml:space="preserve">the </w:t>
+      </w:r>
+      <w:r>
+        <w:rPr>
+          <w:rFonts w:ascii="Century Gothic" w:hAnsi="Century Gothic"/>
+          <w:color w:val="FF0000"/>
+          <w:sz w:val="22"/>
+          <w:szCs w:val="22"/>
+        </w:rPr>
+        <w:t>art for the game.</w:t>
+      </w:r>
+    </w:p>
+    <w:p>
+      <w:pPr>
+        <w:pStyle w:val="ListParagraph"/>
+        <w:numPr>
+          <w:ilvl w:val="0"/>
+          <w:numId w:val="10"/>
+        </w:numPr>
+        <w:spacing w:line="240" w:lineRule="auto"/>
+        <w:rPr>
+          <w:rFonts w:ascii="Century Gothic" w:hAnsi="Century Gothic"/>
+          <w:color w:val="FF0000"/>
+          <w:sz w:val="22"/>
+          <w:szCs w:val="22"/>
+        </w:rPr>
+      </w:pPr>
+      <w:r>
+        <w:rPr>
+          <w:rFonts w:ascii="Century Gothic" w:hAnsi="Century Gothic"/>
+          <w:color w:val="FF0000"/>
+          <w:sz w:val="22"/>
+          <w:szCs w:val="22"/>
+        </w:rPr>
+        <w:t>I implemented that if enemies hit the bottom side of the screen, it’s game over.</w:t>
+      </w:r>
+    </w:p>
+    <w:p>
+      <w:pPr>
+        <w:spacing w:line="240" w:lineRule="auto"/>
+        <w:rPr>
+          <w:rFonts w:ascii="Century Gothic" w:hAnsi="Century Gothic"/>
+          <w:color w:val="FF0000"/>
+          <w:sz w:val="22"/>
+          <w:szCs w:val="22"/>
+        </w:rPr>
+      </w:pPr>
+    </w:p>
+    <w:p>
+      <w:pPr>
+        <w:pStyle w:val="ListParagraph"/>
+        <w:numPr>
+          <w:ilvl w:val="0"/>
+          <w:numId w:val="7"/>
+        </w:numPr>
+        <w:spacing w:line="240" w:lineRule="auto"/>
+        <w:rPr>
+          <w:rFonts w:ascii="Century Gothic" w:hAnsi="Century Gothic"/>
+          <w:color w:val="FF0000"/>
+          <w:sz w:val="22"/>
+          <w:szCs w:val="22"/>
+        </w:rPr>
+      </w:pPr>
+      <w:r>
+        <w:rPr>
+          <w:rFonts w:ascii="Century Gothic" w:hAnsi="Century Gothic"/>
+          <w:color w:val="FF0000"/>
+          <w:sz w:val="22"/>
+          <w:szCs w:val="22"/>
+        </w:rPr>
+        <w:t>What’s missing?</w:t>
+      </w:r>
+    </w:p>
+    <w:p>
+      <w:pPr>
+        <w:spacing w:line="240" w:lineRule="auto"/>
+        <w:rPr>
+          <w:rFonts w:ascii="Century Gothic" w:hAnsi="Century Gothic"/>
+          <w:color w:val="FF0000"/>
+          <w:sz w:val="22"/>
+          <w:szCs w:val="22"/>
+        </w:rPr>
+      </w:pPr>
+    </w:p>
+    <w:p>
+      <w:pPr>
+        <w:pStyle w:val="ListParagraph"/>
+        <w:numPr>
+          <w:ilvl w:val="0"/>
+          <w:numId w:val="12"/>
+        </w:numPr>
+        <w:spacing w:line="240" w:lineRule="auto"/>
+        <w:rPr>
+          <w:rFonts w:ascii="Century Gothic" w:hAnsi="Century Gothic"/>
+          <w:color w:val="FF0000"/>
+          <w:sz w:val="22"/>
+          <w:szCs w:val="22"/>
+        </w:rPr>
+      </w:pPr>
+      <w:r>
+        <w:rPr>
+          <w:rFonts w:ascii="Century Gothic" w:hAnsi="Century Gothic"/>
+          <w:color w:val="FF0000"/>
+          <w:sz w:val="22"/>
+          <w:szCs w:val="22"/>
+        </w:rPr>
+        <w:t>I have to make and add all the sound for the game.</w:t>
+      </w:r>
+    </w:p>
+    <w:p>
+      <w:pPr>
+        <w:pStyle w:val="ListParagraph"/>
+        <w:numPr>
+          <w:ilvl w:val="0"/>
+          <w:numId w:val="12"/>
+        </w:numPr>
+        <w:spacing w:line="240" w:lineRule="auto"/>
+        <w:rPr>
+          <w:rFonts w:ascii="Century Gothic" w:hAnsi="Century Gothic"/>
+          <w:color w:val="FF0000"/>
+          <w:sz w:val="22"/>
+          <w:szCs w:val="22"/>
+        </w:rPr>
+      </w:pPr>
+      <w:r>
+        <w:rPr>
+          <w:rFonts w:ascii="Century Gothic" w:hAnsi="Century Gothic"/>
+          <w:color w:val="FF0000"/>
+          <w:sz w:val="22"/>
+          <w:szCs w:val="22"/>
+        </w:rPr>
+        <w:t>I have to</w:t>
       </w:r>
       <w:bookmarkStart w:id="0" w:name="_GoBack"/>
       <w:bookmarkEnd w:id="0"/>
@@ -2057,7 +2435,7 @@
           <w:sz w:val="22"/>
           <w:szCs w:val="22"/>
         </w:rPr>
-        <w:t>.</w:t>
+        <w:t xml:space="preserve"> implement the point system and display.</w:t>
       </w:r>
     </w:p>
     <w:sectPr>
@@ -2301,6 +2679,474 @@
     </w:lvl>
   </w:abstractNum>
   <w:abstractNum w:abstractNumId="2" w15:restartNumberingAfterBreak="0">
+    <w:nsid w:val="10AA71E1"/>
+    <w:multiLevelType w:val="hybridMultilevel"/>
+    <w:tmpl w:val="6A84D59E"/>
+    <w:lvl w:ilvl="0" w:tplc="4C5E28BE">
+      <w:numFmt w:val="bullet"/>
+      <w:lvlText w:val=""/>
+      <w:lvlJc w:val="left"/>
+      <w:pPr>
+        <w:ind w:left="720" w:hanging="360"/>
+      </w:pPr>
+      <w:rPr>
+        <w:rFonts w:ascii="Symbol" w:eastAsia="SimSun" w:hAnsi="Symbol" w:cs="Tahoma" w:hint="default"/>
+      </w:rPr>
+    </w:lvl>
+    <w:lvl w:ilvl="1" w:tplc="04090003" w:tentative="1">
+      <w:start w:val="1"/>
+      <w:numFmt w:val="bullet"/>
+      <w:lvlText w:val="o"/>
+      <w:lvlJc w:val="left"/>
+      <w:pPr>
+        <w:ind w:left="1440" w:hanging="360"/>
+      </w:pPr>
+      <w:rPr>
+        <w:rFonts w:ascii="Courier New" w:hAnsi="Courier New" w:cs="Courier New" w:hint="default"/>
+      </w:rPr>
+    </w:lvl>
+    <w:lvl w:ilvl="2" w:tplc="04090005" w:tentative="1">
+      <w:start w:val="1"/>
+      <w:numFmt w:val="bullet"/>
+      <w:lvlText w:val=""/>
+      <w:lvlJc w:val="left"/>
+      <w:pPr>
+        <w:ind w:left="2160" w:hanging="360"/>
+      </w:pPr>
+      <w:rPr>
+        <w:rFonts w:ascii="Wingdings" w:hAnsi="Wingdings" w:hint="default"/>
+      </w:rPr>
+    </w:lvl>
+    <w:lvl w:ilvl="3" w:tplc="04090001" w:tentative="1">
+      <w:start w:val="1"/>
+      <w:numFmt w:val="bullet"/>
+      <w:lvlText w:val=""/>
+      <w:lvlJc w:val="left"/>
+      <w:pPr>
+        <w:ind w:left="2880" w:hanging="360"/>
+      </w:pPr>
+      <w:rPr>
+        <w:rFonts w:ascii="Symbol" w:hAnsi="Symbol" w:hint="default"/>
+      </w:rPr>
+    </w:lvl>
+    <w:lvl w:ilvl="4" w:tplc="04090003" w:tentative="1">
+      <w:start w:val="1"/>
+      <w:numFmt w:val="bullet"/>
+      <w:lvlText w:val="o"/>
+      <w:lvlJc w:val="left"/>
+      <w:pPr>
+        <w:ind w:left="3600" w:hanging="360"/>
+      </w:pPr>
+      <w:rPr>
+        <w:rFonts w:ascii="Courier New" w:hAnsi="Courier New" w:cs="Courier New" w:hint="default"/>
+      </w:rPr>
+    </w:lvl>
+    <w:lvl w:ilvl="5" w:tplc="04090005" w:tentative="1">
+      <w:start w:val="1"/>
+      <w:numFmt w:val="bullet"/>
+      <w:lvlText w:val=""/>
+      <w:lvlJc w:val="left"/>
+      <w:pPr>
+        <w:ind w:left="4320" w:hanging="360"/>
+      </w:pPr>
+      <w:rPr>
+        <w:rFonts w:ascii="Wingdings" w:hAnsi="Wingdings" w:hint="default"/>
+      </w:rPr>
+    </w:lvl>
+    <w:lvl w:ilvl="6" w:tplc="04090001" w:tentative="1">
+      <w:start w:val="1"/>
+      <w:numFmt w:val="bullet"/>
+      <w:lvlText w:val=""/>
+      <w:lvlJc w:val="left"/>
+      <w:pPr>
+        <w:ind w:left="5040" w:hanging="360"/>
+      </w:pPr>
+      <w:rPr>
+        <w:rFonts w:ascii="Symbol" w:hAnsi="Symbol" w:hint="default"/>
+      </w:rPr>
+    </w:lvl>
+    <w:lvl w:ilvl="7" w:tplc="04090003" w:tentative="1">
+      <w:start w:val="1"/>
+      <w:numFmt w:val="bullet"/>
+      <w:lvlText w:val="o"/>
+      <w:lvlJc w:val="left"/>
+      <w:pPr>
+        <w:ind w:left="5760" w:hanging="360"/>
+      </w:pPr>
+      <w:rPr>
+        <w:rFonts w:ascii="Courier New" w:hAnsi="Courier New" w:cs="Courier New" w:hint="default"/>
+      </w:rPr>
+    </w:lvl>
+    <w:lvl w:ilvl="8" w:tplc="04090005" w:tentative="1">
+      <w:start w:val="1"/>
+      <w:numFmt w:val="bullet"/>
+      <w:lvlText w:val=""/>
+      <w:lvlJc w:val="left"/>
+      <w:pPr>
+        <w:ind w:left="6480" w:hanging="360"/>
+      </w:pPr>
+      <w:rPr>
+        <w:rFonts w:ascii="Wingdings" w:hAnsi="Wingdings" w:hint="default"/>
+      </w:rPr>
+    </w:lvl>
+  </w:abstractNum>
+  <w:abstractNum w:abstractNumId="3" w15:restartNumberingAfterBreak="0">
+    <w:nsid w:val="110E735B"/>
+    <w:multiLevelType w:val="hybridMultilevel"/>
+    <w:tmpl w:val="3F82EBEC"/>
+    <w:lvl w:ilvl="0" w:tplc="04090011">
+      <w:start w:val="1"/>
+      <w:numFmt w:val="decimal"/>
+      <w:lvlText w:val="%1)"/>
+      <w:lvlJc w:val="left"/>
+      <w:pPr>
+        <w:ind w:left="720" w:hanging="360"/>
+      </w:pPr>
+      <w:rPr>
+        <w:rFonts w:hint="default"/>
+      </w:rPr>
+    </w:lvl>
+    <w:lvl w:ilvl="1" w:tplc="04090019" w:tentative="1">
+      <w:start w:val="1"/>
+      <w:numFmt w:val="lowerLetter"/>
+      <w:lvlText w:val="%2."/>
+      <w:lvlJc w:val="left"/>
+      <w:pPr>
+        <w:ind w:left="1440" w:hanging="360"/>
+      </w:pPr>
+    </w:lvl>
+    <w:lvl w:ilvl="2" w:tplc="0409001B" w:tentative="1">
+      <w:start w:val="1"/>
+      <w:numFmt w:val="lowerRoman"/>
+      <w:lvlText w:val="%3."/>
+      <w:lvlJc w:val="right"/>
+      <w:pPr>
+        <w:ind w:left="2160" w:hanging="180"/>
+      </w:pPr>
+    </w:lvl>
+    <w:lvl w:ilvl="3" w:tplc="0409000F" w:tentative="1">
+      <w:start w:val="1"/>
+      <w:numFmt w:val="decimal"/>
+      <w:lvlText w:val="%4."/>
+      <w:lvlJc w:val="left"/>
+      <w:pPr>
+        <w:ind w:left="2880" w:hanging="360"/>
+      </w:pPr>
+    </w:lvl>
+    <w:lvl w:ilvl="4" w:tplc="04090019" w:tentative="1">
+      <w:start w:val="1"/>
+      <w:numFmt w:val="lowerLetter"/>
+      <w:lvlText w:val="%5."/>
+      <w:lvlJc w:val="left"/>
+      <w:pPr>
+        <w:ind w:left="3600" w:hanging="360"/>
+      </w:pPr>
+    </w:lvl>
+    <w:lvl w:ilvl="5" w:tplc="0409001B" w:tentative="1">
+      <w:start w:val="1"/>
+      <w:numFmt w:val="lowerRoman"/>
+      <w:lvlText w:val="%6."/>
+      <w:lvlJc w:val="right"/>
+      <w:pPr>
+        <w:ind w:left="4320" w:hanging="180"/>
+      </w:pPr>
+    </w:lvl>
+    <w:lvl w:ilvl="6" w:tplc="0409000F" w:tentative="1">
+      <w:start w:val="1"/>
+      <w:numFmt w:val="decimal"/>
+      <w:lvlText w:val="%7."/>
+      <w:lvlJc w:val="left"/>
+      <w:pPr>
+        <w:ind w:left="5040" w:hanging="360"/>
+      </w:pPr>
+    </w:lvl>
+    <w:lvl w:ilvl="7" w:tplc="04090019" w:tentative="1">
+      <w:start w:val="1"/>
+      <w:numFmt w:val="lowerLetter"/>
+      <w:lvlText w:val="%8."/>
+      <w:lvlJc w:val="left"/>
+      <w:pPr>
+        <w:ind w:left="5760" w:hanging="360"/>
+      </w:pPr>
+    </w:lvl>
+    <w:lvl w:ilvl="8" w:tplc="0409001B" w:tentative="1">
+      <w:start w:val="1"/>
+      <w:numFmt w:val="lowerRoman"/>
+      <w:lvlText w:val="%9."/>
+      <w:lvlJc w:val="right"/>
+      <w:pPr>
+        <w:ind w:left="6480" w:hanging="180"/>
+      </w:pPr>
+    </w:lvl>
+  </w:abstractNum>
+  <w:abstractNum w:abstractNumId="4" w15:restartNumberingAfterBreak="0">
+    <w:nsid w:val="120F0C22"/>
+    <w:multiLevelType w:val="hybridMultilevel"/>
+    <w:tmpl w:val="841A37A4"/>
+    <w:lvl w:ilvl="0" w:tplc="7E7E23A2">
+      <w:start w:val="1"/>
+      <w:numFmt w:val="decimal"/>
+      <w:lvlText w:val="%1)"/>
+      <w:lvlJc w:val="left"/>
+      <w:pPr>
+        <w:ind w:left="1080" w:hanging="360"/>
+      </w:pPr>
+      <w:rPr>
+        <w:rFonts w:hint="default"/>
+      </w:rPr>
+    </w:lvl>
+    <w:lvl w:ilvl="1" w:tplc="04090019" w:tentative="1">
+      <w:start w:val="1"/>
+      <w:numFmt w:val="lowerLetter"/>
+      <w:lvlText w:val="%2."/>
+      <w:lvlJc w:val="left"/>
+      <w:pPr>
+        <w:ind w:left="1800" w:hanging="360"/>
+      </w:pPr>
+    </w:lvl>
+    <w:lvl w:ilvl="2" w:tplc="0409001B" w:tentative="1">
+      <w:start w:val="1"/>
+      <w:numFmt w:val="lowerRoman"/>
+      <w:lvlText w:val="%3."/>
+      <w:lvlJc w:val="right"/>
+      <w:pPr>
+        <w:ind w:left="2520" w:hanging="180"/>
+      </w:pPr>
+    </w:lvl>
+    <w:lvl w:ilvl="3" w:tplc="0409000F" w:tentative="1">
+      <w:start w:val="1"/>
+      <w:numFmt w:val="decimal"/>
+      <w:lvlText w:val="%4."/>
+      <w:lvlJc w:val="left"/>
+      <w:pPr>
+        <w:ind w:left="3240" w:hanging="360"/>
+      </w:pPr>
+    </w:lvl>
+    <w:lvl w:ilvl="4" w:tplc="04090019" w:tentative="1">
+      <w:start w:val="1"/>
+      <w:numFmt w:val="lowerLetter"/>
+      <w:lvlText w:val="%5."/>
+      <w:lvlJc w:val="left"/>
+      <w:pPr>
+        <w:ind w:left="3960" w:hanging="360"/>
+      </w:pPr>
+    </w:lvl>
+    <w:lvl w:ilvl="5" w:tplc="0409001B" w:tentative="1">
+      <w:start w:val="1"/>
+      <w:numFmt w:val="lowerRoman"/>
+      <w:lvlText w:val="%6."/>
+      <w:lvlJc w:val="right"/>
+      <w:pPr>
+        <w:ind w:left="4680" w:hanging="180"/>
+      </w:pPr>
+    </w:lvl>
+    <w:lvl w:ilvl="6" w:tplc="0409000F" w:tentative="1">
+      <w:start w:val="1"/>
+      <w:numFmt w:val="decimal"/>
+      <w:lvlText w:val="%7."/>
+      <w:lvlJc w:val="left"/>
+      <w:pPr>
+        <w:ind w:left="5400" w:hanging="360"/>
+      </w:pPr>
+    </w:lvl>
+    <w:lvl w:ilvl="7" w:tplc="04090019" w:tentative="1">
+      <w:start w:val="1"/>
+      <w:numFmt w:val="lowerLetter"/>
+      <w:lvlText w:val="%8."/>
+      <w:lvlJc w:val="left"/>
+      <w:pPr>
+        <w:ind w:left="6120" w:hanging="360"/>
+      </w:pPr>
+    </w:lvl>
+    <w:lvl w:ilvl="8" w:tplc="0409001B" w:tentative="1">
+      <w:start w:val="1"/>
+      <w:numFmt w:val="lowerRoman"/>
+      <w:lvlText w:val="%9."/>
+      <w:lvlJc w:val="right"/>
+      <w:pPr>
+        <w:ind w:left="6840" w:hanging="180"/>
+      </w:pPr>
+    </w:lvl>
+  </w:abstractNum>
+  <w:abstractNum w:abstractNumId="5" w15:restartNumberingAfterBreak="0">
+    <w:nsid w:val="16156491"/>
+    <w:multiLevelType w:val="hybridMultilevel"/>
+    <w:tmpl w:val="D798961A"/>
+    <w:lvl w:ilvl="0" w:tplc="04090011">
+      <w:start w:val="1"/>
+      <w:numFmt w:val="decimal"/>
+      <w:lvlText w:val="%1)"/>
+      <w:lvlJc w:val="left"/>
+      <w:pPr>
+        <w:ind w:left="720" w:hanging="360"/>
+      </w:pPr>
+      <w:rPr>
+        <w:rFonts w:hint="default"/>
+      </w:rPr>
+    </w:lvl>
+    <w:lvl w:ilvl="1" w:tplc="04090019" w:tentative="1">
+      <w:start w:val="1"/>
+      <w:numFmt w:val="lowerLetter"/>
+      <w:lvlText w:val="%2."/>
+      <w:lvlJc w:val="left"/>
+      <w:pPr>
+        <w:ind w:left="1440" w:hanging="360"/>
+      </w:pPr>
+    </w:lvl>
+    <w:lvl w:ilvl="2" w:tplc="0409001B" w:tentative="1">
+      <w:start w:val="1"/>
+      <w:numFmt w:val="lowerRoman"/>
+      <w:lvlText w:val="%3."/>
+      <w:lvlJc w:val="right"/>
+      <w:pPr>
+        <w:ind w:left="2160" w:hanging="180"/>
+      </w:pPr>
+    </w:lvl>
+    <w:lvl w:ilvl="3" w:tplc="0409000F" w:tentative="1">
+      <w:start w:val="1"/>
+      <w:numFmt w:val="decimal"/>
+      <w:lvlText w:val="%4."/>
+      <w:lvlJc w:val="left"/>
+      <w:pPr>
+        <w:ind w:left="2880" w:hanging="360"/>
+      </w:pPr>
+    </w:lvl>
+    <w:lvl w:ilvl="4" w:tplc="04090019" w:tentative="1">
+      <w:start w:val="1"/>
+      <w:numFmt w:val="lowerLetter"/>
+      <w:lvlText w:val="%5."/>
+      <w:lvlJc w:val="left"/>
+      <w:pPr>
+        <w:ind w:left="3600" w:hanging="360"/>
+      </w:pPr>
+    </w:lvl>
+    <w:lvl w:ilvl="5" w:tplc="0409001B" w:tentative="1">
+      <w:start w:val="1"/>
+      <w:numFmt w:val="lowerRoman"/>
+      <w:lvlText w:val="%6."/>
+      <w:lvlJc w:val="right"/>
+      <w:pPr>
+        <w:ind w:left="4320" w:hanging="180"/>
+      </w:pPr>
+    </w:lvl>
+    <w:lvl w:ilvl="6" w:tplc="0409000F" w:tentative="1">
+      <w:start w:val="1"/>
+      <w:numFmt w:val="decimal"/>
+      <w:lvlText w:val="%7."/>
+      <w:lvlJc w:val="left"/>
+      <w:pPr>
+        <w:ind w:left="5040" w:hanging="360"/>
+      </w:pPr>
+    </w:lvl>
+    <w:lvl w:ilvl="7" w:tplc="04090019" w:tentative="1">
+      <w:start w:val="1"/>
+      <w:numFmt w:val="lowerLetter"/>
+      <w:lvlText w:val="%8."/>
+      <w:lvlJc w:val="left"/>
+      <w:pPr>
+        <w:ind w:left="5760" w:hanging="360"/>
+      </w:pPr>
+    </w:lvl>
+    <w:lvl w:ilvl="8" w:tplc="0409001B" w:tentative="1">
+      <w:start w:val="1"/>
+      <w:numFmt w:val="lowerRoman"/>
+      <w:lvlText w:val="%9."/>
+      <w:lvlJc w:val="right"/>
+      <w:pPr>
+        <w:ind w:left="6480" w:hanging="180"/>
+      </w:pPr>
+    </w:lvl>
+  </w:abstractNum>
+  <w:abstractNum w:abstractNumId="6" w15:restartNumberingAfterBreak="0">
+    <w:nsid w:val="3649459B"/>
+    <w:multiLevelType w:val="hybridMultilevel"/>
+    <w:tmpl w:val="203AC820"/>
+    <w:lvl w:ilvl="0" w:tplc="04090011">
+      <w:start w:val="1"/>
+      <w:numFmt w:val="decimal"/>
+      <w:lvlText w:val="%1)"/>
+      <w:lvlJc w:val="left"/>
+      <w:pPr>
+        <w:ind w:left="720" w:hanging="360"/>
+      </w:pPr>
+      <w:rPr>
+        <w:rFonts w:hint="default"/>
+      </w:rPr>
+    </w:lvl>
+    <w:lvl w:ilvl="1" w:tplc="04090019" w:tentative="1">
+      <w:start w:val="1"/>
+      <w:numFmt w:val="lowerLetter"/>
+      <w:lvlText w:val="%2."/>
+      <w:lvlJc w:val="left"/>
+      <w:pPr>
+        <w:ind w:left="1440" w:hanging="360"/>
+      </w:pPr>
+    </w:lvl>
+    <w:lvl w:ilvl="2" w:tplc="0409001B" w:tentative="1">
+      <w:start w:val="1"/>
+      <w:numFmt w:val="lowerRoman"/>
+      <w:lvlText w:val="%3."/>
+      <w:lvlJc w:val="right"/>
+      <w:pPr>
+        <w:ind w:left="2160" w:hanging="180"/>
+      </w:pPr>
+    </w:lvl>
+    <w:lvl w:ilvl="3" w:tplc="0409000F" w:tentative="1">
+      <w:start w:val="1"/>
+      <w:numFmt w:val="decimal"/>
+      <w:lvlText w:val="%4."/>
+      <w:lvlJc w:val="left"/>
+      <w:pPr>
+        <w:ind w:left="2880" w:hanging="360"/>
+      </w:pPr>
+    </w:lvl>
+    <w:lvl w:ilvl="4" w:tplc="04090019" w:tentative="1">
+      <w:start w:val="1"/>
+      <w:numFmt w:val="lowerLetter"/>
+      <w:lvlText w:val="%5."/>
+      <w:lvlJc w:val="left"/>
+      <w:pPr>
+        <w:ind w:left="3600" w:hanging="360"/>
+      </w:pPr>
+    </w:lvl>
+    <w:lvl w:ilvl="5" w:tplc="0409001B" w:tentative="1">
+      <w:start w:val="1"/>
+      <w:numFmt w:val="lowerRoman"/>
+      <w:lvlText w:val="%6."/>
+      <w:lvlJc w:val="right"/>
+      <w:pPr>
+        <w:ind w:left="4320" w:hanging="180"/>
+      </w:pPr>
+    </w:lvl>
+    <w:lvl w:ilvl="6" w:tplc="0409000F" w:tentative="1">
+      <w:start w:val="1"/>
+      <w:numFmt w:val="decimal"/>
+      <w:lvlText w:val="%7."/>
+      <w:lvlJc w:val="left"/>
+      <w:pPr>
+        <w:ind w:left="5040" w:hanging="360"/>
+      </w:pPr>
+    </w:lvl>
+    <w:lvl w:ilvl="7" w:tplc="04090019" w:tentative="1">
+      <w:start w:val="1"/>
+      <w:numFmt w:val="lowerLetter"/>
+      <w:lvlText w:val="%8."/>
+      <w:lvlJc w:val="left"/>
+      <w:pPr>
+        <w:ind w:left="5760" w:hanging="360"/>
+      </w:pPr>
+    </w:lvl>
+    <w:lvl w:ilvl="8" w:tplc="0409001B" w:tentative="1">
+      <w:start w:val="1"/>
+      <w:numFmt w:val="lowerRoman"/>
+      <w:lvlText w:val="%9."/>
+      <w:lvlJc w:val="right"/>
+      <w:pPr>
+        <w:ind w:left="6480" w:hanging="180"/>
+      </w:pPr>
+    </w:lvl>
+  </w:abstractNum>
+  <w:abstractNum w:abstractNumId="7" w15:restartNumberingAfterBreak="0">
     <w:nsid w:val="3B5E44D1"/>
     <w:multiLevelType w:val="hybridMultilevel"/>
     <w:tmpl w:val="BE6A872E"/>
@@ -2389,7 +3235,7 @@
       </w:pPr>
     </w:lvl>
   </w:abstractNum>
-  <w:abstractNum w:abstractNumId="3" w15:restartNumberingAfterBreak="0">
+  <w:abstractNum w:abstractNumId="8" w15:restartNumberingAfterBreak="0">
     <w:nsid w:val="544C34E7"/>
     <w:multiLevelType w:val="hybridMultilevel"/>
     <w:tmpl w:val="85908D40"/>
@@ -2478,7 +3324,7 @@
       </w:pPr>
     </w:lvl>
   </w:abstractNum>
-  <w:abstractNum w:abstractNumId="4" w15:restartNumberingAfterBreak="0">
+  <w:abstractNum w:abstractNumId="9" w15:restartNumberingAfterBreak="0">
     <w:nsid w:val="5EE65E03"/>
     <w:multiLevelType w:val="hybridMultilevel"/>
     <w:tmpl w:val="2AA423EA"/>
@@ -2567,7 +3413,96 @@
       </w:pPr>
     </w:lvl>
   </w:abstractNum>
-  <w:abstractNum w:abstractNumId="5" w15:restartNumberingAfterBreak="0">
+  <w:abstractNum w:abstractNumId="10" w15:restartNumberingAfterBreak="0">
+    <w:nsid w:val="74954FD5"/>
+    <w:multiLevelType w:val="hybridMultilevel"/>
+    <w:tmpl w:val="59E4F27C"/>
+    <w:lvl w:ilvl="0" w:tplc="04090011">
+      <w:start w:val="1"/>
+      <w:numFmt w:val="decimal"/>
+      <w:lvlText w:val="%1)"/>
+      <w:lvlJc w:val="left"/>
+      <w:pPr>
+        <w:ind w:left="720" w:hanging="360"/>
+      </w:pPr>
+      <w:rPr>
+        <w:rFonts w:hint="default"/>
+      </w:rPr>
+    </w:lvl>
+    <w:lvl w:ilvl="1" w:tplc="04090019" w:tentative="1">
+      <w:start w:val="1"/>
+      <w:numFmt w:val="lowerLetter"/>
+      <w:lvlText w:val="%2."/>
+      <w:lvlJc w:val="left"/>
+      <w:pPr>
+        <w:ind w:left="1440" w:hanging="360"/>
+      </w:pPr>
+    </w:lvl>
+    <w:lvl w:ilvl="2" w:tplc="0409001B" w:tentative="1">
+      <w:start w:val="1"/>
+      <w:numFmt w:val="lowerRoman"/>
+      <w:lvlText w:val="%3."/>
+      <w:lvlJc w:val="right"/>
+      <w:pPr>
+        <w:ind w:left="2160" w:hanging="180"/>
+      </w:pPr>
+    </w:lvl>
+    <w:lvl w:ilvl="3" w:tplc="0409000F" w:tentative="1">
+      <w:start w:val="1"/>
+      <w:numFmt w:val="decimal"/>
+      <w:lvlText w:val="%4."/>
+      <w:lvlJc w:val="left"/>
+      <w:pPr>
+        <w:ind w:left="2880" w:hanging="360"/>
+      </w:pPr>
+    </w:lvl>
+    <w:lvl w:ilvl="4" w:tplc="04090019" w:tentative="1">
+      <w:start w:val="1"/>
+      <w:numFmt w:val="lowerLetter"/>
+      <w:lvlText w:val="%5."/>
+      <w:lvlJc w:val="left"/>
+      <w:pPr>
+        <w:ind w:left="3600" w:hanging="360"/>
+      </w:pPr>
+    </w:lvl>
+    <w:lvl w:ilvl="5" w:tplc="0409001B" w:tentative="1">
+      <w:start w:val="1"/>
+      <w:numFmt w:val="lowerRoman"/>
+      <w:lvlText w:val="%6."/>
+      <w:lvlJc w:val="right"/>
+      <w:pPr>
+        <w:ind w:left="4320" w:hanging="180"/>
+      </w:pPr>
+    </w:lvl>
+    <w:lvl w:ilvl="6" w:tplc="0409000F" w:tentative="1">
+      <w:start w:val="1"/>
+      <w:numFmt w:val="decimal"/>
+      <w:lvlText w:val="%7."/>
+      <w:lvlJc w:val="left"/>
+      <w:pPr>
+        <w:ind w:left="5040" w:hanging="360"/>
+      </w:pPr>
+    </w:lvl>
+    <w:lvl w:ilvl="7" w:tplc="04090019" w:tentative="1">
+      <w:start w:val="1"/>
+      <w:numFmt w:val="lowerLetter"/>
+      <w:lvlText w:val="%8."/>
+      <w:lvlJc w:val="left"/>
+      <w:pPr>
+        <w:ind w:left="5760" w:hanging="360"/>
+      </w:pPr>
+    </w:lvl>
+    <w:lvl w:ilvl="8" w:tplc="0409001B" w:tentative="1">
+      <w:start w:val="1"/>
+      <w:numFmt w:val="lowerRoman"/>
+      <w:lvlText w:val="%9."/>
+      <w:lvlJc w:val="right"/>
+      <w:pPr>
+        <w:ind w:left="6480" w:hanging="180"/>
+      </w:pPr>
+    </w:lvl>
+  </w:abstractNum>
+  <w:abstractNum w:abstractNumId="11" w15:restartNumberingAfterBreak="0">
     <w:nsid w:val="79812A1F"/>
     <w:multiLevelType w:val="hybridMultilevel"/>
     <w:tmpl w:val="CEEE3CFC"/>
@@ -2663,16 +3598,34 @@
     <w:abstractNumId w:val="1"/>
   </w:num>
   <w:num w:numId="3">
+    <w:abstractNumId w:val="11"/>
+  </w:num>
+  <w:num w:numId="4">
+    <w:abstractNumId w:val="8"/>
+  </w:num>
+  <w:num w:numId="5">
+    <w:abstractNumId w:val="9"/>
+  </w:num>
+  <w:num w:numId="6">
+    <w:abstractNumId w:val="7"/>
+  </w:num>
+  <w:num w:numId="7">
+    <w:abstractNumId w:val="2"/>
+  </w:num>
+  <w:num w:numId="8">
+    <w:abstractNumId w:val="10"/>
+  </w:num>
+  <w:num w:numId="9">
+    <w:abstractNumId w:val="4"/>
+  </w:num>
+  <w:num w:numId="10">
+    <w:abstractNumId w:val="3"/>
+  </w:num>
+  <w:num w:numId="11">
     <w:abstractNumId w:val="5"/>
   </w:num>
-  <w:num w:numId="4">
-    <w:abstractNumId w:val="3"/>
-  </w:num>
-  <w:num w:numId="5">
-    <w:abstractNumId w:val="4"/>
-  </w:num>
-  <w:num w:numId="6">
-    <w:abstractNumId w:val="2"/>
+  <w:num w:numId="12">
+    <w:abstractNumId w:val="6"/>
   </w:num>
 </w:numbering>
 </file>

</xml_diff>

<commit_message>
Fixing language issue again
</commit_message>
<xml_diff>
--- a/EarthInvaders.docx
+++ b/EarthInvaders.docx
@@ -201,25 +201,7 @@
           <w:sz w:val="22"/>
           <w:szCs w:val="22"/>
         </w:rPr>
-        <w:t xml:space="preserve"> “Oh, </w:t>
-      </w:r>
-      <w:proofErr w:type="spellStart"/>
-      <w:r>
-        <w:rPr>
-          <w:rFonts w:ascii="Century Gothic" w:hAnsi="Century Gothic"/>
-          <w:sz w:val="22"/>
-          <w:szCs w:val="22"/>
-        </w:rPr>
-        <w:t>Shmup</w:t>
-      </w:r>
-      <w:proofErr w:type="spellEnd"/>
-      <w:r>
-        <w:rPr>
-          <w:rFonts w:ascii="Century Gothic" w:hAnsi="Century Gothic"/>
-          <w:sz w:val="22"/>
-          <w:szCs w:val="22"/>
-        </w:rPr>
-        <w:t>!”</w:t>
+        <w:t xml:space="preserve"> “Oh, Shmup!”</w:t>
       </w:r>
       <w:r>
         <w:rPr>
@@ -868,6 +850,7 @@
           <w:strike/>
           <w:sz w:val="22"/>
           <w:szCs w:val="22"/>
+          <w:highlight w:val="red"/>
         </w:rPr>
         <w:t>different configurations of barriers to protect you,</w:t>
       </w:r>
@@ -912,6 +895,7 @@
           <w:strike/>
           <w:sz w:val="22"/>
           <w:szCs w:val="22"/>
+          <w:highlight w:val="red"/>
         </w:rPr>
         <w:t>, etc</w:t>
       </w:r>
@@ -920,6 +904,7 @@
           <w:rFonts w:ascii="Century Gothic" w:hAnsi="Century Gothic"/>
           <w:sz w:val="22"/>
           <w:szCs w:val="22"/>
+          <w:highlight w:val="red"/>
         </w:rPr>
         <w:t>.</w:t>
       </w:r>
@@ -948,6 +933,7 @@
           <w:rFonts w:ascii="Century Gothic" w:hAnsi="Century Gothic"/>
           <w:sz w:val="22"/>
           <w:szCs w:val="22"/>
+          <w:highlight w:val="yellow"/>
         </w:rPr>
         <w:t>Attackers:</w:t>
       </w:r>
@@ -991,13 +977,23 @@
           <w:sz w:val="22"/>
           <w:szCs w:val="22"/>
         </w:rPr>
-        <w:t>. They are worth 1</w:t>
-      </w:r>
-      <w:r>
-        <w:rPr>
-          <w:rFonts w:ascii="Century Gothic" w:hAnsi="Century Gothic"/>
-          <w:sz w:val="22"/>
-          <w:szCs w:val="22"/>
+        <w:t xml:space="preserve">. </w:t>
+      </w:r>
+      <w:r>
+        <w:rPr>
+          <w:rFonts w:ascii="Century Gothic" w:hAnsi="Century Gothic"/>
+          <w:sz w:val="22"/>
+          <w:szCs w:val="22"/>
+          <w:highlight w:val="yellow"/>
+        </w:rPr>
+        <w:t>They are worth 1</w:t>
+      </w:r>
+      <w:r>
+        <w:rPr>
+          <w:rFonts w:ascii="Century Gothic" w:hAnsi="Century Gothic"/>
+          <w:sz w:val="22"/>
+          <w:szCs w:val="22"/>
+          <w:highlight w:val="yellow"/>
         </w:rPr>
         <w:t>00</w:t>
       </w:r>
@@ -1006,8 +1002,17 @@
           <w:rFonts w:ascii="Century Gothic" w:hAnsi="Century Gothic"/>
           <w:sz w:val="22"/>
           <w:szCs w:val="22"/>
-        </w:rPr>
-        <w:t xml:space="preserve"> point.</w:t>
+          <w:highlight w:val="yellow"/>
+        </w:rPr>
+        <w:t xml:space="preserve"> point</w:t>
+      </w:r>
+      <w:r>
+        <w:rPr>
+          <w:rFonts w:ascii="Century Gothic" w:hAnsi="Century Gothic"/>
+          <w:sz w:val="22"/>
+          <w:szCs w:val="22"/>
+        </w:rPr>
+        <w:t>.</w:t>
       </w:r>
       <w:r>
         <w:rPr>
@@ -1056,13 +1061,23 @@
           <w:sz w:val="22"/>
           <w:szCs w:val="22"/>
         </w:rPr>
-        <w:t xml:space="preserve"> They are worth 2</w:t>
-      </w:r>
-      <w:r>
-        <w:rPr>
-          <w:rFonts w:ascii="Century Gothic" w:hAnsi="Century Gothic"/>
-          <w:sz w:val="22"/>
-          <w:szCs w:val="22"/>
+        <w:t xml:space="preserve"> </w:t>
+      </w:r>
+      <w:r>
+        <w:rPr>
+          <w:rFonts w:ascii="Century Gothic" w:hAnsi="Century Gothic"/>
+          <w:sz w:val="22"/>
+          <w:szCs w:val="22"/>
+          <w:highlight w:val="yellow"/>
+        </w:rPr>
+        <w:t>They are worth 2</w:t>
+      </w:r>
+      <w:r>
+        <w:rPr>
+          <w:rFonts w:ascii="Century Gothic" w:hAnsi="Century Gothic"/>
+          <w:sz w:val="22"/>
+          <w:szCs w:val="22"/>
+          <w:highlight w:val="yellow"/>
         </w:rPr>
         <w:t>00</w:t>
       </w:r>
@@ -1071,6 +1086,7 @@
           <w:rFonts w:ascii="Century Gothic" w:hAnsi="Century Gothic"/>
           <w:sz w:val="22"/>
           <w:szCs w:val="22"/>
+          <w:highlight w:val="yellow"/>
         </w:rPr>
         <w:t xml:space="preserve"> points</w:t>
       </w:r>
@@ -1079,50 +1095,60 @@
           <w:rFonts w:ascii="Century Gothic" w:hAnsi="Century Gothic"/>
           <w:sz w:val="22"/>
           <w:szCs w:val="22"/>
+          <w:highlight w:val="yellow"/>
+        </w:rPr>
+        <w:t>.</w:t>
+      </w:r>
+      <w:r>
+        <w:rPr>
+          <w:rFonts w:ascii="Century Gothic" w:hAnsi="Century Gothic"/>
+          <w:sz w:val="22"/>
+          <w:szCs w:val="22"/>
+        </w:rPr>
+        <w:t xml:space="preserve"> </w:t>
+      </w:r>
+      <w:r>
+        <w:rPr>
+          <w:rFonts w:ascii="Century Gothic" w:hAnsi="Century Gothic"/>
+          <w:sz w:val="22"/>
+          <w:szCs w:val="22"/>
+          <w:highlight w:val="yellow"/>
+        </w:rPr>
+        <w:t xml:space="preserve">They attack with normal, one at a time, shots </w:t>
+      </w:r>
+      <w:r>
+        <w:rPr>
+          <w:rFonts w:ascii="Century Gothic" w:hAnsi="Century Gothic"/>
+          <w:sz w:val="22"/>
+          <w:szCs w:val="22"/>
+          <w:highlight w:val="yellow"/>
+        </w:rPr>
+        <w:t xml:space="preserve">that deal 100 damage </w:t>
+      </w:r>
+      <w:r>
+        <w:rPr>
+          <w:rFonts w:ascii="Century Gothic" w:hAnsi="Century Gothic"/>
+          <w:sz w:val="22"/>
+          <w:szCs w:val="22"/>
+          <w:highlight w:val="yellow"/>
+        </w:rPr>
+        <w:t>and move down</w:t>
+      </w:r>
+      <w:r>
+        <w:rPr>
+          <w:rFonts w:ascii="Century Gothic" w:hAnsi="Century Gothic"/>
+          <w:sz w:val="22"/>
+          <w:szCs w:val="22"/>
         </w:rPr>
         <w:t xml:space="preserve">. </w:t>
       </w:r>
       <w:r>
         <w:rPr>
           <w:rFonts w:ascii="Century Gothic" w:hAnsi="Century Gothic"/>
-          <w:sz w:val="22"/>
-          <w:szCs w:val="22"/>
-          <w:highlight w:val="yellow"/>
-        </w:rPr>
-        <w:t xml:space="preserve">They attack with normal, one at a time, shots </w:t>
-      </w:r>
-      <w:r>
-        <w:rPr>
-          <w:rFonts w:ascii="Century Gothic" w:hAnsi="Century Gothic"/>
-          <w:sz w:val="22"/>
-          <w:szCs w:val="22"/>
-          <w:highlight w:val="yellow"/>
-        </w:rPr>
-        <w:t xml:space="preserve">that deal 100 damage </w:t>
-      </w:r>
-      <w:r>
-        <w:rPr>
-          <w:rFonts w:ascii="Century Gothic" w:hAnsi="Century Gothic"/>
-          <w:sz w:val="22"/>
-          <w:szCs w:val="22"/>
-          <w:highlight w:val="yellow"/>
-        </w:rPr>
-        <w:t>and move down</w:t>
-      </w:r>
-      <w:r>
-        <w:rPr>
-          <w:rFonts w:ascii="Century Gothic" w:hAnsi="Century Gothic"/>
-          <w:sz w:val="22"/>
-          <w:szCs w:val="22"/>
-        </w:rPr>
-        <w:t xml:space="preserve">. </w:t>
-      </w:r>
-      <w:r>
-        <w:rPr>
-          <w:rFonts w:ascii="Century Gothic" w:hAnsi="Century Gothic"/>
           <w:strike/>
           <w:sz w:val="22"/>
           <w:szCs w:val="22"/>
+          <w:highlight w:val="red"/>
         </w:rPr>
         <w:t>Once all protectors are gone, their speed doubles.</w:t>
       </w:r>
@@ -1156,7 +1182,51 @@
           <w:sz w:val="22"/>
           <w:szCs w:val="22"/>
         </w:rPr>
-        <w:t xml:space="preserve"> They are worth 400 points</w:t>
+        <w:t xml:space="preserve"> </w:t>
+      </w:r>
+      <w:r>
+        <w:rPr>
+          <w:rFonts w:ascii="Century Gothic" w:hAnsi="Century Gothic"/>
+          <w:sz w:val="22"/>
+          <w:szCs w:val="22"/>
+          <w:highlight w:val="yellow"/>
+        </w:rPr>
+        <w:t>They are worth 400 points</w:t>
+      </w:r>
+      <w:r>
+        <w:rPr>
+          <w:rFonts w:ascii="Century Gothic" w:hAnsi="Century Gothic"/>
+          <w:sz w:val="22"/>
+          <w:szCs w:val="22"/>
+          <w:highlight w:val="yellow"/>
+        </w:rPr>
+        <w:t>.</w:t>
+      </w:r>
+      <w:r>
+        <w:rPr>
+          <w:rFonts w:ascii="Century Gothic" w:hAnsi="Century Gothic"/>
+          <w:sz w:val="22"/>
+          <w:szCs w:val="22"/>
+        </w:rPr>
+        <w:t xml:space="preserve"> </w:t>
+      </w:r>
+      <w:r>
+        <w:rPr>
+          <w:rFonts w:ascii="Century Gothic" w:hAnsi="Century Gothic"/>
+          <w:sz w:val="22"/>
+          <w:szCs w:val="22"/>
+          <w:highlight w:val="yellow"/>
+        </w:rPr>
+        <w:t>They attack with several shots at a time</w:t>
+      </w:r>
+      <w:r>
+        <w:rPr>
+          <w:rFonts w:ascii="Century Gothic" w:hAnsi="Century Gothic"/>
+          <w:sz w:val="22"/>
+          <w:szCs w:val="22"/>
+          <w:highlight w:val="yellow"/>
+        </w:rPr>
+        <w:t xml:space="preserve"> that deal 10 damage each</w:t>
       </w:r>
       <w:r>
         <w:rPr>
@@ -1169,35 +1239,10 @@
       <w:r>
         <w:rPr>
           <w:rFonts w:ascii="Century Gothic" w:hAnsi="Century Gothic"/>
-          <w:sz w:val="22"/>
-          <w:szCs w:val="22"/>
-          <w:highlight w:val="yellow"/>
-        </w:rPr>
-        <w:t>They attack with several shots at a time</w:t>
-      </w:r>
-      <w:r>
-        <w:rPr>
-          <w:rFonts w:ascii="Century Gothic" w:hAnsi="Century Gothic"/>
-          <w:sz w:val="22"/>
-          <w:szCs w:val="22"/>
-          <w:highlight w:val="yellow"/>
-        </w:rPr>
-        <w:t xml:space="preserve"> that deal 10 damage each</w:t>
-      </w:r>
-      <w:r>
-        <w:rPr>
-          <w:rFonts w:ascii="Century Gothic" w:hAnsi="Century Gothic"/>
-          <w:sz w:val="22"/>
-          <w:szCs w:val="22"/>
-        </w:rPr>
-        <w:t xml:space="preserve">. </w:t>
-      </w:r>
-      <w:r>
-        <w:rPr>
-          <w:rFonts w:ascii="Century Gothic" w:hAnsi="Century Gothic"/>
           <w:strike/>
           <w:sz w:val="22"/>
           <w:szCs w:val="22"/>
+          <w:highlight w:val="red"/>
         </w:rPr>
         <w:t>Once all protectors and attackers are gone, their speed quadruples.</w:t>
       </w:r>
@@ -1228,6 +1273,7 @@
           <w:strike/>
           <w:sz w:val="22"/>
           <w:szCs w:val="22"/>
+          <w:highlight w:val="red"/>
         </w:rPr>
         <w:t>The barriers that protect the player will be partially destroyed every time the attackers move down a row.</w:t>
       </w:r>
@@ -1258,24 +1304,25 @@
           <w:szCs w:val="22"/>
           <w:highlight w:val="yellow"/>
         </w:rPr>
-        <w:t>The game will keep track and</w:t>
-      </w:r>
-      <w:r>
-        <w:rPr>
-          <w:rFonts w:ascii="Century Gothic" w:hAnsi="Century Gothic"/>
-          <w:sz w:val="22"/>
-          <w:szCs w:val="22"/>
-        </w:rPr>
-        <w:t xml:space="preserve"> display the player’s score and </w:t>
-      </w:r>
-      <w:r>
-        <w:rPr>
-          <w:rFonts w:ascii="Century Gothic" w:hAnsi="Century Gothic"/>
-          <w:sz w:val="22"/>
-          <w:szCs w:val="22"/>
-          <w:highlight w:val="yellow"/>
-        </w:rPr>
-        <w:t>the player’s health</w:t>
+        <w:t xml:space="preserve">The game will keep track </w:t>
+      </w:r>
+      <w:r>
+        <w:rPr>
+          <w:rFonts w:ascii="Century Gothic" w:hAnsi="Century Gothic"/>
+          <w:sz w:val="22"/>
+          <w:szCs w:val="22"/>
+          <w:highlight w:val="yellow"/>
+        </w:rPr>
+        <w:t xml:space="preserve">and display the player’s score and the </w:t>
+      </w:r>
+      <w:r>
+        <w:rPr>
+          <w:rFonts w:ascii="Century Gothic" w:hAnsi="Century Gothic"/>
+          <w:sz w:val="22"/>
+          <w:szCs w:val="22"/>
+          <w:highlight w:val="yellow"/>
+        </w:rPr>
+        <w:t>player’s health</w:t>
       </w:r>
       <w:r>
         <w:rPr>
@@ -1291,8 +1338,18 @@
           <w:strike/>
           <w:sz w:val="22"/>
           <w:szCs w:val="22"/>
-        </w:rPr>
-        <w:t xml:space="preserve">through a health bar. </w:t>
+          <w:highlight w:val="red"/>
+        </w:rPr>
+        <w:t>through a health bar.</w:t>
+      </w:r>
+      <w:r>
+        <w:rPr>
+          <w:rFonts w:ascii="Century Gothic" w:hAnsi="Century Gothic"/>
+          <w:strike/>
+          <w:sz w:val="22"/>
+          <w:szCs w:val="22"/>
+        </w:rPr>
+        <w:t xml:space="preserve"> </w:t>
       </w:r>
     </w:p>
     <w:p>
@@ -1407,6 +1464,7 @@
           <w:strike/>
           <w:sz w:val="22"/>
           <w:szCs w:val="22"/>
+          <w:highlight w:val="red"/>
         </w:rPr>
       </w:pPr>
       <w:r>
@@ -1415,6 +1473,7 @@
           <w:strike/>
           <w:sz w:val="22"/>
           <w:szCs w:val="22"/>
+          <w:highlight w:val="red"/>
         </w:rPr>
         <w:t>The game will have three different difficulties:</w:t>
       </w:r>
@@ -1427,6 +1486,7 @@
           <w:strike/>
           <w:sz w:val="22"/>
           <w:szCs w:val="22"/>
+          <w:highlight w:val="red"/>
         </w:rPr>
       </w:pPr>
     </w:p>
@@ -1443,6 +1503,7 @@
           <w:strike/>
           <w:sz w:val="22"/>
           <w:szCs w:val="22"/>
+          <w:highlight w:val="red"/>
         </w:rPr>
       </w:pPr>
       <w:r>
@@ -1451,6 +1512,7 @@
           <w:strike/>
           <w:sz w:val="22"/>
           <w:szCs w:val="22"/>
+          <w:highlight w:val="red"/>
         </w:rPr>
         <w:t>Easy: more protectors than soldiers and</w:t>
       </w:r>
@@ -1460,6 +1522,7 @@
           <w:strike/>
           <w:sz w:val="22"/>
           <w:szCs w:val="22"/>
+          <w:highlight w:val="red"/>
         </w:rPr>
         <w:t xml:space="preserve"> more soldiers than</w:t>
       </w:r>
@@ -1469,6 +1532,7 @@
           <w:strike/>
           <w:sz w:val="22"/>
           <w:szCs w:val="22"/>
+          <w:highlight w:val="red"/>
         </w:rPr>
         <w:t xml:space="preserve"> commanders. Players shoots fast projectiles.</w:t>
       </w:r>
@@ -1486,6 +1550,7 @@
           <w:strike/>
           <w:sz w:val="22"/>
           <w:szCs w:val="22"/>
+          <w:highlight w:val="red"/>
         </w:rPr>
       </w:pPr>
       <w:r>
@@ -1494,6 +1559,7 @@
           <w:strike/>
           <w:sz w:val="22"/>
           <w:szCs w:val="22"/>
+          <w:highlight w:val="red"/>
         </w:rPr>
         <w:t>Medium: same number of protectors and soldiers but less commanders. Players shoot normal-speed projectiles.</w:t>
       </w:r>
@@ -1511,6 +1577,7 @@
           <w:strike/>
           <w:sz w:val="22"/>
           <w:szCs w:val="22"/>
+          <w:highlight w:val="red"/>
         </w:rPr>
       </w:pPr>
       <w:r>
@@ -1519,6 +1586,7 @@
           <w:strike/>
           <w:sz w:val="22"/>
           <w:szCs w:val="22"/>
+          <w:highlight w:val="red"/>
         </w:rPr>
         <w:t>Hard: less protectors than soldiers and same number of soldiers and commanders. Players</w:t>
       </w:r>
@@ -1528,6 +1596,7 @@
           <w:strike/>
           <w:sz w:val="22"/>
           <w:szCs w:val="22"/>
+          <w:highlight w:val="red"/>
         </w:rPr>
         <w:t xml:space="preserve"> shoot</w:t>
       </w:r>
@@ -1537,6 +1606,7 @@
           <w:strike/>
           <w:sz w:val="22"/>
           <w:szCs w:val="22"/>
+          <w:highlight w:val="red"/>
         </w:rPr>
         <w:t xml:space="preserve"> normal-speed projectiles.</w:t>
       </w:r>
@@ -1744,8 +1814,184 @@
         </w:rPr>
         <w:t>for losing, for winning, for clicking a button or hovering over it. There will also be a soundtrack for the main menu scene.</w:t>
       </w:r>
+    </w:p>
+    <w:p>
+      <w:pPr>
+        <w:spacing w:line="240" w:lineRule="auto"/>
+        <w:rPr>
+          <w:rFonts w:ascii="Century Gothic" w:hAnsi="Century Gothic"/>
+          <w:b/>
+          <w:sz w:val="22"/>
+          <w:szCs w:val="22"/>
+        </w:rPr>
+      </w:pPr>
+      <w:r>
+        <w:rPr>
+          <w:rFonts w:ascii="Century Gothic" w:hAnsi="Century Gothic"/>
+          <w:b/>
+          <w:sz w:val="22"/>
+          <w:szCs w:val="22"/>
+        </w:rPr>
+        <w:lastRenderedPageBreak/>
+        <w:t xml:space="preserve">Implemented </w:t>
+      </w:r>
+      <w:r>
+        <w:rPr>
+          <w:rFonts w:ascii="Century Gothic" w:hAnsi="Century Gothic"/>
+          <w:b/>
+          <w:sz w:val="22"/>
+          <w:szCs w:val="22"/>
+        </w:rPr>
+        <w:t>features after</w:t>
+      </w:r>
+      <w:r>
+        <w:rPr>
+          <w:rFonts w:ascii="Century Gothic" w:hAnsi="Century Gothic"/>
+          <w:b/>
+          <w:sz w:val="22"/>
+          <w:szCs w:val="22"/>
+        </w:rPr>
+        <w:t xml:space="preserve"> </w:t>
+      </w:r>
+      <w:r>
+        <w:rPr>
+          <w:rFonts w:ascii="Century Gothic" w:hAnsi="Century Gothic"/>
+          <w:b/>
+          <w:sz w:val="22"/>
+          <w:szCs w:val="22"/>
+        </w:rPr>
+        <w:t>b</w:t>
+      </w:r>
+      <w:r>
+        <w:rPr>
+          <w:rFonts w:ascii="Century Gothic" w:hAnsi="Century Gothic"/>
+          <w:b/>
+          <w:sz w:val="22"/>
+          <w:szCs w:val="22"/>
+        </w:rPr>
+        <w:t>eta:</w:t>
+      </w:r>
+    </w:p>
+    <w:p>
+      <w:pPr>
+        <w:spacing w:line="240" w:lineRule="auto"/>
+        <w:rPr>
+          <w:rFonts w:ascii="Century Gothic" w:hAnsi="Century Gothic"/>
+          <w:sz w:val="22"/>
+          <w:szCs w:val="22"/>
+        </w:rPr>
+      </w:pPr>
+    </w:p>
+    <w:p>
+      <w:pPr>
+        <w:pStyle w:val="ListParagraph"/>
+        <w:numPr>
+          <w:ilvl w:val="0"/>
+          <w:numId w:val="13"/>
+        </w:numPr>
+        <w:spacing w:line="240" w:lineRule="auto"/>
+        <w:rPr>
+          <w:rFonts w:ascii="Century Gothic" w:hAnsi="Century Gothic"/>
+          <w:sz w:val="22"/>
+          <w:szCs w:val="22"/>
+        </w:rPr>
+      </w:pPr>
+      <w:r>
+        <w:rPr>
+          <w:rFonts w:ascii="Century Gothic" w:hAnsi="Century Gothic"/>
+          <w:sz w:val="22"/>
+          <w:szCs w:val="22"/>
+        </w:rPr>
+        <w:t xml:space="preserve">If the </w:t>
+      </w:r>
+      <w:r>
+        <w:rPr>
+          <w:rFonts w:ascii="Century Gothic" w:hAnsi="Century Gothic"/>
+          <w:sz w:val="22"/>
+          <w:szCs w:val="22"/>
+        </w:rPr>
+        <w:t>player gets hit by an enemy</w:t>
+      </w:r>
+      <w:r>
+        <w:rPr>
+          <w:rFonts w:ascii="Century Gothic" w:hAnsi="Century Gothic"/>
+          <w:sz w:val="22"/>
+          <w:szCs w:val="22"/>
+        </w:rPr>
+        <w:t xml:space="preserve"> it dies.</w:t>
+      </w:r>
+    </w:p>
+    <w:p>
+      <w:pPr>
+        <w:pStyle w:val="ListParagraph"/>
+        <w:numPr>
+          <w:ilvl w:val="0"/>
+          <w:numId w:val="13"/>
+        </w:numPr>
+        <w:spacing w:line="240" w:lineRule="auto"/>
+        <w:rPr>
+          <w:rFonts w:ascii="Century Gothic" w:hAnsi="Century Gothic"/>
+          <w:sz w:val="22"/>
+          <w:szCs w:val="22"/>
+        </w:rPr>
+      </w:pPr>
+      <w:r>
+        <w:rPr>
+          <w:rFonts w:ascii="Century Gothic" w:hAnsi="Century Gothic"/>
+          <w:sz w:val="22"/>
+          <w:szCs w:val="22"/>
+        </w:rPr>
+        <w:t xml:space="preserve">Lowered the volume </w:t>
+      </w:r>
+      <w:r>
+        <w:rPr>
+          <w:rFonts w:ascii="Century Gothic" w:hAnsi="Century Gothic"/>
+          <w:sz w:val="22"/>
+          <w:szCs w:val="22"/>
+        </w:rPr>
+        <w:t xml:space="preserve">of the </w:t>
+      </w:r>
+      <w:r>
+        <w:rPr>
+          <w:rFonts w:ascii="Century Gothic" w:hAnsi="Century Gothic"/>
+          <w:sz w:val="22"/>
+          <w:szCs w:val="22"/>
+        </w:rPr>
+        <w:t>main menu’s soundtrack.</w:t>
+      </w:r>
+    </w:p>
+    <w:p>
+      <w:pPr>
+        <w:pStyle w:val="ListParagraph"/>
+        <w:numPr>
+          <w:ilvl w:val="0"/>
+          <w:numId w:val="13"/>
+        </w:numPr>
+        <w:spacing w:line="240" w:lineRule="auto"/>
+        <w:rPr>
+          <w:rFonts w:ascii="Century Gothic" w:hAnsi="Century Gothic"/>
+          <w:sz w:val="22"/>
+          <w:szCs w:val="22"/>
+        </w:rPr>
+      </w:pPr>
+      <w:r>
+        <w:rPr>
+          <w:rFonts w:ascii="Century Gothic" w:hAnsi="Century Gothic"/>
+          <w:sz w:val="22"/>
+          <w:szCs w:val="22"/>
+        </w:rPr>
+        <w:t>Unchecked development build for W</w:t>
+      </w:r>
       <w:bookmarkStart w:id="0" w:name="_GoBack"/>
       <w:bookmarkEnd w:id="0"/>
+      <w:r>
+        <w:rPr>
+          <w:rFonts w:ascii="Century Gothic" w:hAnsi="Century Gothic"/>
+          <w:sz w:val="22"/>
+          <w:szCs w:val="22"/>
+        </w:rPr>
+        <w:t>ebGL.</w:t>
+      </w:r>
     </w:p>
     <w:sectPr>
       <w:pgSz w:w="12240" w:h="15840"/>
@@ -2545,6 +2791,118 @@
     </w:lvl>
   </w:abstractNum>
   <w:abstractNum w:abstractNumId="8" w15:restartNumberingAfterBreak="0">
+    <w:nsid w:val="470255B4"/>
+    <w:multiLevelType w:val="hybridMultilevel"/>
+    <w:tmpl w:val="90F803C6"/>
+    <w:lvl w:ilvl="0" w:tplc="8BA4907C">
+      <w:numFmt w:val="bullet"/>
+      <w:lvlText w:val="-"/>
+      <w:lvlJc w:val="left"/>
+      <w:pPr>
+        <w:ind w:left="720" w:hanging="360"/>
+      </w:pPr>
+      <w:rPr>
+        <w:rFonts w:ascii="Century Gothic" w:eastAsia="SimSun" w:hAnsi="Century Gothic" w:cs="Tahoma" w:hint="default"/>
+      </w:rPr>
+    </w:lvl>
+    <w:lvl w:ilvl="1" w:tplc="04090003" w:tentative="1">
+      <w:start w:val="1"/>
+      <w:numFmt w:val="bullet"/>
+      <w:lvlText w:val="o"/>
+      <w:lvlJc w:val="left"/>
+      <w:pPr>
+        <w:ind w:left="1440" w:hanging="360"/>
+      </w:pPr>
+      <w:rPr>
+        <w:rFonts w:ascii="Courier New" w:hAnsi="Courier New" w:cs="Courier New" w:hint="default"/>
+      </w:rPr>
+    </w:lvl>
+    <w:lvl w:ilvl="2" w:tplc="04090005" w:tentative="1">
+      <w:start w:val="1"/>
+      <w:numFmt w:val="bullet"/>
+      <w:lvlText w:val=""/>
+      <w:lvlJc w:val="left"/>
+      <w:pPr>
+        <w:ind w:left="2160" w:hanging="360"/>
+      </w:pPr>
+      <w:rPr>
+        <w:rFonts w:ascii="Wingdings" w:hAnsi="Wingdings" w:hint="default"/>
+      </w:rPr>
+    </w:lvl>
+    <w:lvl w:ilvl="3" w:tplc="04090001" w:tentative="1">
+      <w:start w:val="1"/>
+      <w:numFmt w:val="bullet"/>
+      <w:lvlText w:val=""/>
+      <w:lvlJc w:val="left"/>
+      <w:pPr>
+        <w:ind w:left="2880" w:hanging="360"/>
+      </w:pPr>
+      <w:rPr>
+        <w:rFonts w:ascii="Symbol" w:hAnsi="Symbol" w:hint="default"/>
+      </w:rPr>
+    </w:lvl>
+    <w:lvl w:ilvl="4" w:tplc="04090003" w:tentative="1">
+      <w:start w:val="1"/>
+      <w:numFmt w:val="bullet"/>
+      <w:lvlText w:val="o"/>
+      <w:lvlJc w:val="left"/>
+      <w:pPr>
+        <w:ind w:left="3600" w:hanging="360"/>
+      </w:pPr>
+      <w:rPr>
+        <w:rFonts w:ascii="Courier New" w:hAnsi="Courier New" w:cs="Courier New" w:hint="default"/>
+      </w:rPr>
+    </w:lvl>
+    <w:lvl w:ilvl="5" w:tplc="04090005" w:tentative="1">
+      <w:start w:val="1"/>
+      <w:numFmt w:val="bullet"/>
+      <w:lvlText w:val=""/>
+      <w:lvlJc w:val="left"/>
+      <w:pPr>
+        <w:ind w:left="4320" w:hanging="360"/>
+      </w:pPr>
+      <w:rPr>
+        <w:rFonts w:ascii="Wingdings" w:hAnsi="Wingdings" w:hint="default"/>
+      </w:rPr>
+    </w:lvl>
+    <w:lvl w:ilvl="6" w:tplc="04090001" w:tentative="1">
+      <w:start w:val="1"/>
+      <w:numFmt w:val="bullet"/>
+      <w:lvlText w:val=""/>
+      <w:lvlJc w:val="left"/>
+      <w:pPr>
+        <w:ind w:left="5040" w:hanging="360"/>
+      </w:pPr>
+      <w:rPr>
+        <w:rFonts w:ascii="Symbol" w:hAnsi="Symbol" w:hint="default"/>
+      </w:rPr>
+    </w:lvl>
+    <w:lvl w:ilvl="7" w:tplc="04090003" w:tentative="1">
+      <w:start w:val="1"/>
+      <w:numFmt w:val="bullet"/>
+      <w:lvlText w:val="o"/>
+      <w:lvlJc w:val="left"/>
+      <w:pPr>
+        <w:ind w:left="5760" w:hanging="360"/>
+      </w:pPr>
+      <w:rPr>
+        <w:rFonts w:ascii="Courier New" w:hAnsi="Courier New" w:cs="Courier New" w:hint="default"/>
+      </w:rPr>
+    </w:lvl>
+    <w:lvl w:ilvl="8" w:tplc="04090005" w:tentative="1">
+      <w:start w:val="1"/>
+      <w:numFmt w:val="bullet"/>
+      <w:lvlText w:val=""/>
+      <w:lvlJc w:val="left"/>
+      <w:pPr>
+        <w:ind w:left="6480" w:hanging="360"/>
+      </w:pPr>
+      <w:rPr>
+        <w:rFonts w:ascii="Wingdings" w:hAnsi="Wingdings" w:hint="default"/>
+      </w:rPr>
+    </w:lvl>
+  </w:abstractNum>
+  <w:abstractNum w:abstractNumId="9" w15:restartNumberingAfterBreak="0">
     <w:nsid w:val="544C34E7"/>
     <w:multiLevelType w:val="hybridMultilevel"/>
     <w:tmpl w:val="85908D40"/>
@@ -2633,7 +2991,7 @@
       </w:pPr>
     </w:lvl>
   </w:abstractNum>
-  <w:abstractNum w:abstractNumId="9" w15:restartNumberingAfterBreak="0">
+  <w:abstractNum w:abstractNumId="10" w15:restartNumberingAfterBreak="0">
     <w:nsid w:val="5EE65E03"/>
     <w:multiLevelType w:val="hybridMultilevel"/>
     <w:tmpl w:val="2AA423EA"/>
@@ -2722,7 +3080,7 @@
       </w:pPr>
     </w:lvl>
   </w:abstractNum>
-  <w:abstractNum w:abstractNumId="10" w15:restartNumberingAfterBreak="0">
+  <w:abstractNum w:abstractNumId="11" w15:restartNumberingAfterBreak="0">
     <w:nsid w:val="74954FD5"/>
     <w:multiLevelType w:val="hybridMultilevel"/>
     <w:tmpl w:val="59E4F27C"/>
@@ -2811,7 +3169,7 @@
       </w:pPr>
     </w:lvl>
   </w:abstractNum>
-  <w:abstractNum w:abstractNumId="11" w15:restartNumberingAfterBreak="0">
+  <w:abstractNum w:abstractNumId="12" w15:restartNumberingAfterBreak="0">
     <w:nsid w:val="79812A1F"/>
     <w:multiLevelType w:val="hybridMultilevel"/>
     <w:tmpl w:val="CEEE3CFC"/>
@@ -2907,13 +3265,13 @@
     <w:abstractNumId w:val="1"/>
   </w:num>
   <w:num w:numId="3">
-    <w:abstractNumId w:val="11"/>
+    <w:abstractNumId w:val="12"/>
   </w:num>
   <w:num w:numId="4">
-    <w:abstractNumId w:val="8"/>
+    <w:abstractNumId w:val="9"/>
   </w:num>
   <w:num w:numId="5">
-    <w:abstractNumId w:val="9"/>
+    <w:abstractNumId w:val="10"/>
   </w:num>
   <w:num w:numId="6">
     <w:abstractNumId w:val="7"/>
@@ -2922,7 +3280,7 @@
     <w:abstractNumId w:val="2"/>
   </w:num>
   <w:num w:numId="8">
-    <w:abstractNumId w:val="10"/>
+    <w:abstractNumId w:val="11"/>
   </w:num>
   <w:num w:numId="9">
     <w:abstractNumId w:val="4"/>
@@ -2935,6 +3293,9 @@
   </w:num>
   <w:num w:numId="12">
     <w:abstractNumId w:val="6"/>
+  </w:num>
+  <w:num w:numId="13">
+    <w:abstractNumId w:val="8"/>
   </w:num>
 </w:numbering>
 </file>

</xml_diff>